<commit_message>
Versão do CV de 2011
</commit_message>
<xml_diff>
--- a/CV Sergio Lucas Vrechi_Português.docx
+++ b/CV Sergio Lucas Vrechi_Português.docx
@@ -39,7 +39,23 @@
           <w:sz w:val="22"/>
           <w:szCs w:val="22"/>
         </w:rPr>
-        <w:t xml:space="preserve">Casado, brasileiro, 36 anos </w:t>
+        <w:t>Casado, brasileiro, 3</w:t>
+      </w:r>
+      <w:r>
+        <w:rPr>
+          <w:rFonts w:ascii="Arial" w:hAnsi="Arial" w:cs="Arial"/>
+          <w:sz w:val="22"/>
+          <w:szCs w:val="22"/>
+        </w:rPr>
+        <w:t>7</w:t>
+      </w:r>
+      <w:r>
+        <w:rPr>
+          <w:rFonts w:ascii="Arial" w:hAnsi="Arial" w:cs="Arial"/>
+          <w:sz w:val="22"/>
+          <w:szCs w:val="22"/>
+        </w:rPr>
+        <w:t xml:space="preserve"> anos </w:t>
       </w:r>
     </w:p>
     <w:p>
@@ -303,7 +319,23 @@
           <w:sz w:val="22"/>
           <w:szCs w:val="22"/>
         </w:rPr>
-        <w:t xml:space="preserve">Mais de 15 anos de experiência na área de Tecnologia da Informação, no desenho e desenvolvimento de soluções de software </w:t>
+        <w:t>Mais de 1</w:t>
+      </w:r>
+      <w:r>
+        <w:rPr>
+          <w:rFonts w:ascii="Arial" w:hAnsi="Arial" w:cs="Arial"/>
+          <w:sz w:val="22"/>
+          <w:szCs w:val="22"/>
+        </w:rPr>
+        <w:t>6</w:t>
+      </w:r>
+      <w:r>
+        <w:rPr>
+          <w:rFonts w:ascii="Arial" w:hAnsi="Arial" w:cs="Arial"/>
+          <w:sz w:val="22"/>
+          <w:szCs w:val="22"/>
+        </w:rPr>
+        <w:t xml:space="preserve"> anos de experiência na área de Tecnologia da Informação, no desenho e desenvolvimento de soluções de software </w:t>
       </w:r>
       <w:r>
         <w:rPr>
@@ -319,7 +351,23 @@
           <w:sz w:val="22"/>
           <w:szCs w:val="22"/>
         </w:rPr>
-        <w:t xml:space="preserve">, com atuação em diversos segmentos de mercado tais como Automação Bancária, Financeiro, Bolsa de Valores, SPB e outros; </w:t>
+        <w:t>, com atuação em diversos segmentos de mercado</w:t>
+      </w:r>
+      <w:r>
+        <w:rPr>
+          <w:rFonts w:ascii="Arial" w:hAnsi="Arial" w:cs="Arial"/>
+          <w:sz w:val="22"/>
+          <w:szCs w:val="22"/>
+        </w:rPr>
+        <w:t>,</w:t>
+      </w:r>
+      <w:r>
+        <w:rPr>
+          <w:rFonts w:ascii="Arial" w:hAnsi="Arial" w:cs="Arial"/>
+          <w:sz w:val="22"/>
+          <w:szCs w:val="22"/>
+        </w:rPr>
+        <w:t xml:space="preserve"> tais como Automação Bancária, Financeiro, Bolsa de Valores, SPB e outros; </w:t>
       </w:r>
     </w:p>
     <w:p>
@@ -350,40 +398,15 @@
           <w:sz w:val="22"/>
           <w:szCs w:val="22"/>
         </w:rPr>
-        <w:t>,</w:t>
-      </w:r>
-      <w:r>
-        <w:rPr>
-          <w:rFonts w:ascii="Arial" w:hAnsi="Arial" w:cs="Arial"/>
-          <w:sz w:val="22"/>
-          <w:szCs w:val="22"/>
-        </w:rPr>
-        <w:t xml:space="preserve"> CMM</w:t>
-      </w:r>
-      <w:r>
-        <w:rPr>
-          <w:rFonts w:ascii="Arial" w:hAnsi="Arial" w:cs="Arial"/>
-          <w:sz w:val="22"/>
-          <w:szCs w:val="22"/>
-        </w:rPr>
-        <w:t xml:space="preserve"> e </w:t>
-      </w:r>
-      <w:r>
-        <w:rPr>
-          <w:rFonts w:ascii="Arial" w:hAnsi="Arial" w:cs="Arial"/>
-          <w:sz w:val="22"/>
-          <w:szCs w:val="22"/>
-          <w:lang w:val="en-US"/>
-        </w:rPr>
-        <w:t>Agile</w:t>
-      </w:r>
-      <w:r>
-        <w:rPr>
-          <w:rFonts w:ascii="Arial" w:hAnsi="Arial" w:cs="Arial"/>
-          <w:sz w:val="22"/>
-          <w:szCs w:val="22"/>
-        </w:rPr>
-        <w:t xml:space="preserve">; </w:t>
+        <w:t xml:space="preserve"> e</w:t>
+      </w:r>
+      <w:r>
+        <w:rPr>
+          <w:rFonts w:ascii="Arial" w:hAnsi="Arial" w:cs="Arial"/>
+          <w:sz w:val="22"/>
+          <w:szCs w:val="22"/>
+        </w:rPr>
+        <w:t xml:space="preserve"> CMM; </w:t>
       </w:r>
     </w:p>
     <w:p>
@@ -517,15 +540,15 @@
           <w:sz w:val="22"/>
           <w:szCs w:val="22"/>
         </w:rPr>
-        <w:t xml:space="preserve"> sistemas com excelente domínio da platafo</w:t>
-      </w:r>
-      <w:r>
-        <w:rPr>
-          <w:rFonts w:ascii="Arial" w:hAnsi="Arial" w:cs="Arial"/>
-          <w:sz w:val="22"/>
-          <w:szCs w:val="22"/>
-        </w:rPr>
-        <w:t>rma e ferramentas Microsoft</w:t>
+        <w:t xml:space="preserve"> sistemas da platafo</w:t>
+      </w:r>
+      <w:r>
+        <w:rPr>
+          <w:rFonts w:ascii="Arial" w:hAnsi="Arial" w:cs="Arial"/>
+          <w:sz w:val="22"/>
+          <w:szCs w:val="22"/>
+        </w:rPr>
+        <w:t>rma Microsoft</w:t>
       </w:r>
       <w:r>
         <w:rPr>
@@ -597,7 +620,55 @@
           <w:sz w:val="22"/>
           <w:szCs w:val="22"/>
         </w:rPr>
-        <w:t xml:space="preserve">Experiência com banco de dados SQL Server; </w:t>
+        <w:t xml:space="preserve">Excelente capacidade de </w:t>
+      </w:r>
+      <w:r>
+        <w:rPr>
+          <w:rFonts w:ascii="Arial" w:hAnsi="Arial" w:cs="Arial"/>
+          <w:sz w:val="22"/>
+          <w:szCs w:val="22"/>
+        </w:rPr>
+        <w:t>trabalho</w:t>
+      </w:r>
+      <w:r>
+        <w:rPr>
+          <w:rFonts w:ascii="Arial" w:hAnsi="Arial" w:cs="Arial"/>
+          <w:sz w:val="22"/>
+          <w:szCs w:val="22"/>
+        </w:rPr>
+        <w:t xml:space="preserve"> </w:t>
+      </w:r>
+      <w:r>
+        <w:rPr>
+          <w:rFonts w:ascii="Arial" w:hAnsi="Arial" w:cs="Arial"/>
+          <w:sz w:val="22"/>
+          <w:szCs w:val="22"/>
+        </w:rPr>
+        <w:t>em</w:t>
+      </w:r>
+      <w:r>
+        <w:rPr>
+          <w:rFonts w:ascii="Arial" w:hAnsi="Arial" w:cs="Arial"/>
+          <w:sz w:val="22"/>
+          <w:szCs w:val="22"/>
+        </w:rPr>
+        <w:t xml:space="preserve"> equipe</w:t>
+      </w:r>
+      <w:r>
+        <w:rPr>
+          <w:rFonts w:ascii="Arial" w:hAnsi="Arial" w:cs="Arial"/>
+          <w:sz w:val="22"/>
+          <w:szCs w:val="22"/>
+        </w:rPr>
+        <w:t xml:space="preserve"> e abordagem de novos desafios</w:t>
+      </w:r>
+      <w:r>
+        <w:rPr>
+          <w:rFonts w:ascii="Arial" w:hAnsi="Arial" w:cs="Arial"/>
+          <w:sz w:val="22"/>
+          <w:szCs w:val="22"/>
+        </w:rPr>
+        <w:t xml:space="preserve">; </w:t>
       </w:r>
     </w:p>
     <w:p>
@@ -620,102 +691,39 @@
           <w:sz w:val="22"/>
           <w:szCs w:val="22"/>
         </w:rPr>
-        <w:t xml:space="preserve">Excelente capacidade de </w:t>
-      </w:r>
-      <w:r>
-        <w:rPr>
-          <w:rFonts w:ascii="Arial" w:hAnsi="Arial" w:cs="Arial"/>
-          <w:sz w:val="22"/>
-          <w:szCs w:val="22"/>
-        </w:rPr>
-        <w:t>trabalho</w:t>
-      </w:r>
-      <w:r>
-        <w:rPr>
-          <w:rFonts w:ascii="Arial" w:hAnsi="Arial" w:cs="Arial"/>
-          <w:sz w:val="22"/>
-          <w:szCs w:val="22"/>
-        </w:rPr>
-        <w:t xml:space="preserve"> </w:t>
-      </w:r>
-      <w:r>
-        <w:rPr>
-          <w:rFonts w:ascii="Arial" w:hAnsi="Arial" w:cs="Arial"/>
-          <w:sz w:val="22"/>
-          <w:szCs w:val="22"/>
-        </w:rPr>
-        <w:t>em</w:t>
-      </w:r>
-      <w:r>
-        <w:rPr>
-          <w:rFonts w:ascii="Arial" w:hAnsi="Arial" w:cs="Arial"/>
-          <w:sz w:val="22"/>
-          <w:szCs w:val="22"/>
-        </w:rPr>
-        <w:t xml:space="preserve"> equipe</w:t>
-      </w:r>
-      <w:r>
-        <w:rPr>
-          <w:rFonts w:ascii="Arial" w:hAnsi="Arial" w:cs="Arial"/>
-          <w:sz w:val="22"/>
-          <w:szCs w:val="22"/>
-        </w:rPr>
-        <w:t xml:space="preserve"> e abordagem de novos desafios</w:t>
-      </w:r>
-      <w:r>
-        <w:rPr>
-          <w:rFonts w:ascii="Arial" w:hAnsi="Arial" w:cs="Arial"/>
-          <w:sz w:val="22"/>
-          <w:szCs w:val="22"/>
-        </w:rPr>
-        <w:t xml:space="preserve">; </w:t>
-      </w:r>
-    </w:p>
-    <w:p>
-      <w:pPr>
-        <w:pStyle w:val="Default"/>
+        <w:t>H</w:t>
+      </w:r>
+      <w:r>
+        <w:rPr>
+          <w:rFonts w:ascii="Arial" w:hAnsi="Arial" w:cs="Arial"/>
+          <w:sz w:val="22"/>
+          <w:szCs w:val="22"/>
+        </w:rPr>
+        <w:t>abilidades</w:t>
+      </w:r>
+      <w:r>
+        <w:rPr>
+          <w:rFonts w:ascii="Arial" w:hAnsi="Arial" w:cs="Arial"/>
+          <w:sz w:val="22"/>
+          <w:szCs w:val="22"/>
+        </w:rPr>
+        <w:t xml:space="preserve"> de comunicação,</w:t>
+      </w:r>
+      <w:r>
+        <w:rPr>
+          <w:rFonts w:ascii="Arial" w:hAnsi="Arial" w:cs="Arial"/>
+          <w:sz w:val="22"/>
+          <w:szCs w:val="22"/>
+        </w:rPr>
+        <w:t xml:space="preserve"> negociação, criatividade, determinação e persistência; </w:t>
+      </w:r>
+    </w:p>
+    <w:p>
+      <w:pPr>
         <w:numPr>
           <w:ilvl w:val="0"/>
           <w:numId w:val="11"/>
         </w:numPr>
-        <w:spacing w:after="162"/>
-        <w:rPr>
-          <w:rFonts w:ascii="Arial" w:hAnsi="Arial" w:cs="Arial"/>
-          <w:sz w:val="22"/>
-          <w:szCs w:val="22"/>
-        </w:rPr>
-      </w:pPr>
-      <w:r>
-        <w:rPr>
-          <w:rFonts w:ascii="Arial" w:hAnsi="Arial" w:cs="Arial"/>
-          <w:sz w:val="22"/>
-          <w:szCs w:val="22"/>
-        </w:rPr>
-        <w:t>Ótimas habilidades</w:t>
-      </w:r>
-      <w:r>
-        <w:rPr>
-          <w:rFonts w:ascii="Arial" w:hAnsi="Arial" w:cs="Arial"/>
-          <w:sz w:val="22"/>
-          <w:szCs w:val="22"/>
-        </w:rPr>
-        <w:t xml:space="preserve"> de comunicação,</w:t>
-      </w:r>
-      <w:r>
-        <w:rPr>
-          <w:rFonts w:ascii="Arial" w:hAnsi="Arial" w:cs="Arial"/>
-          <w:sz w:val="22"/>
-          <w:szCs w:val="22"/>
-        </w:rPr>
-        <w:t xml:space="preserve"> negociação, criatividade, determinação e persistência; </w:t>
-      </w:r>
-    </w:p>
-    <w:p>
-      <w:pPr>
-        <w:numPr>
-          <w:ilvl w:val="0"/>
-          <w:numId w:val="11"/>
-        </w:numPr>
         <w:spacing w:line="360" w:lineRule="auto"/>
         <w:jc w:val="both"/>
         <w:rPr>
@@ -730,47 +738,39 @@
           <w:sz w:val="22"/>
           <w:szCs w:val="22"/>
         </w:rPr>
-        <w:t>Larga experiência em coordenação de projetos, liderança e desenvolvimento de equipe</w:t>
-      </w:r>
-      <w:r>
-        <w:rPr>
-          <w:rFonts w:ascii="Arial" w:hAnsi="Arial" w:cs="Arial"/>
-          <w:sz w:val="22"/>
-          <w:szCs w:val="22"/>
-        </w:rPr>
-        <w:t xml:space="preserve"> alinhado </w:t>
-      </w:r>
-      <w:r>
-        <w:rPr>
-          <w:rFonts w:ascii="Arial" w:hAnsi="Arial" w:cs="Arial"/>
-          <w:sz w:val="22"/>
-          <w:szCs w:val="22"/>
-        </w:rPr>
-        <w:t>às</w:t>
-      </w:r>
-      <w:r>
-        <w:rPr>
-          <w:rFonts w:ascii="Arial" w:hAnsi="Arial" w:cs="Arial"/>
-          <w:sz w:val="22"/>
-          <w:szCs w:val="22"/>
-        </w:rPr>
-        <w:t xml:space="preserve"> melhores práticas </w:t>
-      </w:r>
-      <w:r>
-        <w:rPr>
-          <w:rFonts w:ascii="Arial" w:hAnsi="Arial" w:cs="Arial"/>
-          <w:sz w:val="22"/>
-          <w:szCs w:val="22"/>
-        </w:rPr>
-        <w:t>de PMP da</w:t>
-      </w:r>
-      <w:r>
-        <w:rPr>
-          <w:rFonts w:ascii="Arial" w:hAnsi="Arial" w:cs="Arial"/>
-          <w:sz w:val="22"/>
-          <w:szCs w:val="22"/>
-        </w:rPr>
-        <w:t xml:space="preserve"> PMI;</w:t>
+        <w:t>E</w:t>
+      </w:r>
+      <w:r>
+        <w:rPr>
+          <w:rFonts w:ascii="Arial" w:hAnsi="Arial" w:cs="Arial"/>
+          <w:sz w:val="22"/>
+          <w:szCs w:val="22"/>
+        </w:rPr>
+        <w:t>xperiência em coordenação de projetos</w:t>
+      </w:r>
+      <w:r>
+        <w:rPr>
+          <w:rFonts w:ascii="Arial" w:hAnsi="Arial" w:cs="Arial"/>
+          <w:sz w:val="22"/>
+          <w:szCs w:val="22"/>
+        </w:rPr>
+        <w:t xml:space="preserve"> </w:t>
+      </w:r>
+      <w:r>
+        <w:rPr>
+          <w:rFonts w:ascii="Arial" w:hAnsi="Arial" w:cs="Arial"/>
+          <w:sz w:val="22"/>
+          <w:szCs w:val="22"/>
+        </w:rPr>
+        <w:t>alinhada às melhores práticas de PMP da PMI</w:t>
+      </w:r>
+      <w:r>
+        <w:rPr>
+          <w:rFonts w:ascii="Arial" w:hAnsi="Arial" w:cs="Arial"/>
+          <w:sz w:val="22"/>
+          <w:szCs w:val="22"/>
+        </w:rPr>
+        <w:t>;</w:t>
       </w:r>
     </w:p>
     <w:p>
@@ -826,27 +826,31 @@
         <w:spacing w:line="360" w:lineRule="auto"/>
         <w:rPr>
           <w:rFonts w:ascii="Arial" w:hAnsi="Arial" w:cs="Arial"/>
-          <w:sz w:val="20"/>
-        </w:rPr>
-      </w:pPr>
-      <w:r>
-        <w:rPr>
-          <w:rFonts w:ascii="Arial" w:hAnsi="Arial" w:cs="Arial"/>
-          <w:sz w:val="20"/>
+          <w:sz w:val="22"/>
+          <w:szCs w:val="22"/>
+        </w:rPr>
+      </w:pPr>
+      <w:r>
+        <w:rPr>
+          <w:rFonts w:ascii="Arial" w:hAnsi="Arial" w:cs="Arial"/>
+          <w:sz w:val="22"/>
+          <w:szCs w:val="22"/>
         </w:rPr>
         <w:t xml:space="preserve">Graduação – Bacharel em Ciência da Computação – UFSCar/SP – </w:t>
       </w:r>
       <w:r>
         <w:rPr>
           <w:rFonts w:ascii="Arial" w:hAnsi="Arial" w:cs="Arial"/>
-          <w:sz w:val="20"/>
+          <w:sz w:val="22"/>
+          <w:szCs w:val="22"/>
         </w:rPr>
         <w:t xml:space="preserve">Concluído em </w:t>
       </w:r>
       <w:r>
         <w:rPr>
           <w:rFonts w:ascii="Arial" w:hAnsi="Arial" w:cs="Arial"/>
-          <w:sz w:val="20"/>
+          <w:sz w:val="22"/>
+          <w:szCs w:val="22"/>
         </w:rPr>
         <w:t>1995</w:t>
       </w:r>
@@ -886,7 +890,8 @@
           <w:rFonts w:ascii="Arial" w:hAnsi="Arial" w:cs="Arial"/>
           <w:b/>
           <w:iCs/>
-          <w:sz w:val="20"/>
+          <w:sz w:val="22"/>
+          <w:szCs w:val="22"/>
         </w:rPr>
       </w:pPr>
     </w:p>
@@ -903,25 +908,28 @@
         <w:spacing w:line="360" w:lineRule="auto"/>
         <w:rPr>
           <w:rFonts w:ascii="Arial" w:hAnsi="Arial" w:cs="Arial"/>
+          <w:sz w:val="22"/>
+          <w:szCs w:val="22"/>
+        </w:rPr>
+      </w:pPr>
+      <w:r>
+        <w:rPr>
+          <w:rFonts w:ascii="Arial" w:hAnsi="Arial" w:cs="Arial"/>
+          <w:bCs/>
+          <w:sz w:val="22"/>
+          <w:szCs w:val="22"/>
+        </w:rPr>
+        <w:t>Microsoft Certified Professional</w:t>
+      </w:r>
+    </w:p>
+    <w:p>
+      <w:pPr>
+        <w:spacing w:line="360" w:lineRule="auto"/>
+        <w:rPr>
+          <w:rFonts w:ascii="Arial" w:hAnsi="Arial" w:cs="Arial"/>
           <w:sz w:val="20"/>
         </w:rPr>
       </w:pPr>
-      <w:r>
-        <w:rPr>
-          <w:rFonts w:ascii="Arial" w:hAnsi="Arial" w:cs="Arial"/>
-          <w:bCs/>
-          <w:sz w:val="20"/>
-        </w:rPr>
-        <w:t>M</w:t>
-      </w:r>
-      <w:r>
-        <w:rPr>
-          <w:rFonts w:ascii="Arial" w:hAnsi="Arial" w:cs="Arial"/>
-          <w:bCs/>
-          <w:sz w:val="20"/>
-        </w:rPr>
-        <w:t>icrosoft Certified Professional</w:t>
-      </w:r>
     </w:p>
     <w:p>
       <w:pPr>
@@ -973,45 +981,27 @@
         <w:rPr>
           <w:rFonts w:ascii="Arial" w:hAnsi="Arial" w:cs="Arial"/>
           <w:bCs/>
-          <w:sz w:val="20"/>
-          <w:lang w:val="en-US"/>
+          <w:sz w:val="22"/>
+          <w:szCs w:val="22"/>
         </w:rPr>
       </w:pPr>
       <w:r>
         <w:rPr>
           <w:rFonts w:ascii="Arial" w:hAnsi="Arial" w:cs="Arial"/>
           <w:bCs/>
-          <w:sz w:val="20"/>
-          <w:lang w:val="en-US"/>
-        </w:rPr>
-        <w:t>Berlitz Language Centers (English</w:t>
+          <w:sz w:val="22"/>
+          <w:szCs w:val="22"/>
+        </w:rPr>
+        <w:t xml:space="preserve">Workshop “Gestão de Pessoas não é com o RH” no </w:t>
       </w:r>
       <w:r>
         <w:rPr>
           <w:rFonts w:ascii="Arial" w:hAnsi="Arial" w:cs="Arial"/>
           <w:bCs/>
-          <w:sz w:val="20"/>
-          <w:lang w:val="en-US"/>
-        </w:rPr>
-        <w:t xml:space="preserve"> Levels 01 a </w:t>
-      </w:r>
-      <w:r>
-        <w:rPr>
-          <w:rFonts w:ascii="Arial" w:hAnsi="Arial" w:cs="Arial"/>
-          <w:bCs/>
-          <w:sz w:val="20"/>
-          <w:lang w:val="en-US"/>
-        </w:rPr>
-        <w:t>07)</w:t>
-      </w:r>
-      <w:r>
-        <w:rPr>
-          <w:rFonts w:ascii="Arial" w:hAnsi="Arial" w:cs="Arial"/>
-          <w:bCs/>
-          <w:sz w:val="20"/>
-          <w:lang w:val="en-US"/>
-        </w:rPr>
-        <w:t xml:space="preserve"> – Nov/2006 a Nov/2009</w:t>
+          <w:sz w:val="22"/>
+          <w:szCs w:val="22"/>
+        </w:rPr>
+        <w:t>CIEE com José Luiz Bichuetti</w:t>
       </w:r>
     </w:p>
     <w:p>
@@ -1024,16 +1014,40 @@
         <w:rPr>
           <w:rFonts w:ascii="Arial" w:hAnsi="Arial" w:cs="Arial"/>
           <w:bCs/>
-          <w:sz w:val="20"/>
+          <w:sz w:val="22"/>
+          <w:szCs w:val="22"/>
+          <w:lang w:val="en-US"/>
         </w:rPr>
       </w:pPr>
       <w:r>
         <w:rPr>
           <w:rFonts w:ascii="Arial" w:hAnsi="Arial" w:cs="Arial"/>
           <w:bCs/>
-          <w:sz w:val="20"/>
-        </w:rPr>
-        <w:t>Introdução a Métodos Ágeis de Desenvolvimento de Software</w:t>
+          <w:sz w:val="22"/>
+          <w:szCs w:val="22"/>
+          <w:lang w:val="en-US"/>
+        </w:rPr>
+        <w:t>Berlitz Language Centers (English Levels 01 a 0</w:t>
+      </w:r>
+      <w:r>
+        <w:rPr>
+          <w:rFonts w:ascii="Arial" w:hAnsi="Arial" w:cs="Arial"/>
+          <w:bCs/>
+          <w:sz w:val="22"/>
+          <w:szCs w:val="22"/>
+          <w:lang w:val="en-US"/>
+        </w:rPr>
+        <w:t>8</w:t>
+      </w:r>
+      <w:r>
+        <w:rPr>
+          <w:rFonts w:ascii="Arial" w:hAnsi="Arial" w:cs="Arial"/>
+          <w:bCs/>
+          <w:sz w:val="22"/>
+          <w:szCs w:val="22"/>
+          <w:lang w:val="en-US"/>
+        </w:rPr>
+        <w:t xml:space="preserve">) </w:t>
       </w:r>
     </w:p>
     <w:p>
@@ -1046,16 +1060,18 @@
         <w:rPr>
           <w:rFonts w:ascii="Arial" w:hAnsi="Arial" w:cs="Arial"/>
           <w:bCs/>
-          <w:sz w:val="20"/>
+          <w:sz w:val="22"/>
+          <w:szCs w:val="22"/>
         </w:rPr>
       </w:pPr>
       <w:r>
         <w:rPr>
           <w:rFonts w:ascii="Arial" w:hAnsi="Arial" w:cs="Arial"/>
           <w:bCs/>
-          <w:sz w:val="20"/>
-        </w:rPr>
-        <w:t>Curso preparatório para Certificação PMP (Project Management Professional)</w:t>
+          <w:sz w:val="22"/>
+          <w:szCs w:val="22"/>
+        </w:rPr>
+        <w:t>Introdução a Métodos Ágeis de Desenvolvimento de Software</w:t>
       </w:r>
     </w:p>
     <w:p>
@@ -1068,16 +1084,18 @@
         <w:rPr>
           <w:rFonts w:ascii="Arial" w:hAnsi="Arial" w:cs="Arial"/>
           <w:bCs/>
-          <w:sz w:val="20"/>
+          <w:sz w:val="22"/>
+          <w:szCs w:val="22"/>
         </w:rPr>
       </w:pPr>
       <w:r>
         <w:rPr>
           <w:rFonts w:ascii="Arial" w:hAnsi="Arial" w:cs="Arial"/>
           <w:bCs/>
-          <w:sz w:val="20"/>
-        </w:rPr>
-        <w:t>Microsoft Project Web Access</w:t>
+          <w:sz w:val="22"/>
+          <w:szCs w:val="22"/>
+        </w:rPr>
+        <w:t>Curso preparatório para Certificação PMP (Project Management Professional)</w:t>
       </w:r>
     </w:p>
     <w:p>
@@ -1090,16 +1108,18 @@
         <w:rPr>
           <w:rFonts w:ascii="Arial" w:hAnsi="Arial" w:cs="Arial"/>
           <w:bCs/>
-          <w:sz w:val="20"/>
+          <w:sz w:val="22"/>
+          <w:szCs w:val="22"/>
         </w:rPr>
       </w:pPr>
       <w:r>
         <w:rPr>
           <w:rFonts w:ascii="Arial" w:hAnsi="Arial" w:cs="Arial"/>
           <w:bCs/>
-          <w:sz w:val="20"/>
-        </w:rPr>
-        <w:t>Mercado Futuro para Iniciantes</w:t>
+          <w:sz w:val="22"/>
+          <w:szCs w:val="22"/>
+        </w:rPr>
+        <w:t>Microsoft Project Web Access</w:t>
       </w:r>
     </w:p>
     <w:p>
@@ -1112,16 +1132,18 @@
         <w:rPr>
           <w:rFonts w:ascii="Arial" w:hAnsi="Arial" w:cs="Arial"/>
           <w:bCs/>
-          <w:sz w:val="20"/>
+          <w:sz w:val="22"/>
+          <w:szCs w:val="22"/>
         </w:rPr>
       </w:pPr>
       <w:r>
         <w:rPr>
           <w:rFonts w:ascii="Arial" w:hAnsi="Arial" w:cs="Arial"/>
           <w:bCs/>
-          <w:sz w:val="20"/>
-        </w:rPr>
-        <w:t>Mercado de Câmbio – Futuro e Opções de Dólar</w:t>
+          <w:sz w:val="22"/>
+          <w:szCs w:val="22"/>
+        </w:rPr>
+        <w:t>Mercado Futuro para Iniciantes</w:t>
       </w:r>
     </w:p>
     <w:p>
@@ -1134,16 +1156,18 @@
         <w:rPr>
           <w:rFonts w:ascii="Arial" w:hAnsi="Arial" w:cs="Arial"/>
           <w:bCs/>
-          <w:sz w:val="20"/>
+          <w:sz w:val="22"/>
+          <w:szCs w:val="22"/>
         </w:rPr>
       </w:pPr>
       <w:r>
         <w:rPr>
           <w:rFonts w:ascii="Arial" w:hAnsi="Arial" w:cs="Arial"/>
           <w:bCs/>
-          <w:sz w:val="20"/>
-        </w:rPr>
-        <w:t>Mercado de Opções para Iniciantes</w:t>
+          <w:sz w:val="22"/>
+          <w:szCs w:val="22"/>
+        </w:rPr>
+        <w:t>Mercado de Câmbio – Futuro e Opções de Dólar</w:t>
       </w:r>
     </w:p>
     <w:p>
@@ -1156,16 +1180,18 @@
         <w:rPr>
           <w:rFonts w:ascii="Arial" w:hAnsi="Arial" w:cs="Arial"/>
           <w:bCs/>
-          <w:sz w:val="20"/>
+          <w:sz w:val="22"/>
+          <w:szCs w:val="22"/>
         </w:rPr>
       </w:pPr>
       <w:r>
         <w:rPr>
           <w:rFonts w:ascii="Arial" w:hAnsi="Arial" w:cs="Arial"/>
           <w:bCs/>
-          <w:sz w:val="20"/>
-        </w:rPr>
-        <w:t>Introdução ao Mercado de Derivativos</w:t>
+          <w:sz w:val="22"/>
+          <w:szCs w:val="22"/>
+        </w:rPr>
+        <w:t>Mercado de Opções para Iniciantes</w:t>
       </w:r>
     </w:p>
     <w:p>
@@ -1178,7 +1204,32 @@
         <w:rPr>
           <w:rFonts w:ascii="Arial" w:hAnsi="Arial" w:cs="Arial"/>
           <w:bCs/>
-          <w:sz w:val="20"/>
+          <w:sz w:val="22"/>
+          <w:szCs w:val="22"/>
+        </w:rPr>
+      </w:pPr>
+      <w:r>
+        <w:rPr>
+          <w:rFonts w:ascii="Arial" w:hAnsi="Arial" w:cs="Arial"/>
+          <w:bCs/>
+          <w:sz w:val="22"/>
+          <w:szCs w:val="22"/>
+        </w:rPr>
+        <w:t>Introdução ao Mercado de Derivativos</w:t>
+      </w:r>
+    </w:p>
+    <w:p>
+      <w:pPr>
+        <w:numPr>
+          <w:ilvl w:val="0"/>
+          <w:numId w:val="12"/>
+        </w:numPr>
+        <w:spacing w:line="360" w:lineRule="auto"/>
+        <w:rPr>
+          <w:rFonts w:ascii="Arial" w:hAnsi="Arial" w:cs="Arial"/>
+          <w:bCs/>
+          <w:sz w:val="22"/>
+          <w:szCs w:val="22"/>
           <w:lang w:val="en-US"/>
         </w:rPr>
       </w:pPr>
@@ -1186,7 +1237,8 @@
         <w:rPr>
           <w:rFonts w:ascii="Arial" w:hAnsi="Arial" w:cs="Arial"/>
           <w:bCs/>
-          <w:sz w:val="20"/>
+          <w:sz w:val="22"/>
+          <w:szCs w:val="22"/>
           <w:lang w:val="en-US"/>
         </w:rPr>
         <w:t>Workshop de Processo RUP – Rational Unified Process</w:t>
@@ -1205,14 +1257,16 @@
         <w:spacing w:line="360" w:lineRule="auto"/>
         <w:rPr>
           <w:rFonts w:ascii="Arial" w:hAnsi="Arial" w:cs="Arial"/>
-          <w:sz w:val="20"/>
+          <w:sz w:val="22"/>
+          <w:szCs w:val="22"/>
         </w:rPr>
       </w:pPr>
       <w:r>
         <w:rPr>
           <w:rFonts w:ascii="Arial" w:hAnsi="Arial" w:cs="Arial"/>
           <w:bCs/>
-          <w:sz w:val="20"/>
+          <w:sz w:val="22"/>
+          <w:szCs w:val="22"/>
         </w:rPr>
         <w:t>Merant Dimensions (Gestão de mudanças e configuração)</w:t>
       </w:r>
@@ -1227,7 +1281,8 @@
         <w:rPr>
           <w:rFonts w:ascii="Arial" w:hAnsi="Arial" w:cs="Arial"/>
           <w:bCs/>
-          <w:sz w:val="20"/>
+          <w:sz w:val="22"/>
+          <w:szCs w:val="22"/>
           <w:lang w:val="en-US"/>
         </w:rPr>
       </w:pPr>
@@ -1235,7 +1290,8 @@
         <w:rPr>
           <w:rFonts w:ascii="Arial" w:hAnsi="Arial" w:cs="Arial"/>
           <w:bCs/>
-          <w:sz w:val="20"/>
+          <w:sz w:val="22"/>
+          <w:szCs w:val="22"/>
           <w:lang w:val="en-US"/>
         </w:rPr>
         <w:t>BizTalk</w:t>
@@ -1251,7 +1307,8 @@
         <w:rPr>
           <w:rFonts w:ascii="Arial" w:hAnsi="Arial" w:cs="Arial"/>
           <w:bCs/>
-          <w:sz w:val="20"/>
+          <w:sz w:val="22"/>
+          <w:szCs w:val="22"/>
           <w:lang w:val="en-US"/>
         </w:rPr>
       </w:pPr>
@@ -1259,10 +1316,35 @@
         <w:rPr>
           <w:rFonts w:ascii="Arial" w:hAnsi="Arial" w:cs="Arial"/>
           <w:bCs/>
-          <w:sz w:val="20"/>
+          <w:sz w:val="22"/>
+          <w:szCs w:val="22"/>
           <w:lang w:val="en-US"/>
         </w:rPr>
         <w:t>Supporting Microsoft SNA Server</w:t>
+      </w:r>
+    </w:p>
+    <w:p>
+      <w:pPr>
+        <w:numPr>
+          <w:ilvl w:val="0"/>
+          <w:numId w:val="1"/>
+        </w:numPr>
+        <w:spacing w:line="360" w:lineRule="auto"/>
+        <w:rPr>
+          <w:rFonts w:ascii="Arial" w:hAnsi="Arial" w:cs="Arial"/>
+          <w:bCs/>
+          <w:sz w:val="22"/>
+          <w:szCs w:val="22"/>
+        </w:rPr>
+      </w:pPr>
+      <w:r>
+        <w:rPr>
+          <w:rFonts w:ascii="Arial" w:hAnsi="Arial" w:cs="Arial"/>
+          <w:bCs/>
+          <w:sz w:val="22"/>
+          <w:szCs w:val="22"/>
+        </w:rPr>
+        <w:t>Análise de Pontos de Função</w:t>
       </w:r>
     </w:p>
     <w:p>
@@ -1317,25 +1399,26 @@
         <w:spacing w:line="360" w:lineRule="auto"/>
         <w:rPr>
           <w:rFonts w:ascii="Arial" w:hAnsi="Arial" w:cs="Arial"/>
-          <w:sz w:val="20"/>
-        </w:rPr>
-      </w:pPr>
-      <w:r>
-        <w:rPr>
-          <w:rFonts w:ascii="Arial" w:hAnsi="Arial" w:cs="Arial"/>
-          <w:sz w:val="20"/>
-        </w:rPr>
-        <w:t>Inglês intermediário</w:t>
-      </w:r>
-    </w:p>
-    <w:p>
-      <w:pPr>
-        <w:spacing w:line="360" w:lineRule="auto"/>
-        <w:rPr>
-          <w:rFonts w:ascii="Arial" w:hAnsi="Arial" w:cs="Arial"/>
-          <w:sz w:val="20"/>
-        </w:rPr>
-      </w:pPr>
+          <w:sz w:val="22"/>
+          <w:szCs w:val="22"/>
+        </w:rPr>
+      </w:pPr>
+      <w:r>
+        <w:rPr>
+          <w:rFonts w:ascii="Arial" w:hAnsi="Arial" w:cs="Arial"/>
+          <w:sz w:val="22"/>
+          <w:szCs w:val="22"/>
+        </w:rPr>
+        <w:t xml:space="preserve">Inglês </w:t>
+      </w:r>
+      <w:r>
+        <w:rPr>
+          <w:rFonts w:ascii="Arial" w:hAnsi="Arial" w:cs="Arial"/>
+          <w:sz w:val="22"/>
+          <w:szCs w:val="22"/>
+        </w:rPr>
+        <w:t>Avançado</w:t>
+      </w:r>
     </w:p>
     <w:p>
       <w:pPr>
@@ -1442,7 +1525,15 @@
           <w:szCs w:val="22"/>
         </w:rPr>
         <w:tab/>
-        <w:t xml:space="preserve"> Analista Consultor de Desenvolvimento de Sistemas</w:t>
+        <w:t xml:space="preserve"> </w:t>
+      </w:r>
+      <w:r>
+        <w:rPr>
+          <w:rFonts w:ascii="Arial" w:hAnsi="Arial" w:cs="Arial"/>
+          <w:sz w:val="22"/>
+          <w:szCs w:val="22"/>
+        </w:rPr>
+        <w:t>Coordenador de TI</w:t>
       </w:r>
     </w:p>
     <w:p>
@@ -1469,7 +1560,31 @@
           <w:sz w:val="22"/>
           <w:szCs w:val="22"/>
         </w:rPr>
-        <w:t>: Especialista, Líder Técnico, Arquiteto de Sistemas e Soluções</w:t>
+        <w:t xml:space="preserve">: </w:t>
+      </w:r>
+      <w:r>
+        <w:rPr>
+          <w:rFonts w:ascii="Arial" w:hAnsi="Arial" w:cs="Arial"/>
+          <w:sz w:val="22"/>
+          <w:szCs w:val="22"/>
+        </w:rPr>
+        <w:t xml:space="preserve">Coordenador de projetos, Gestor de Pessoas, </w:t>
+      </w:r>
+      <w:r>
+        <w:rPr>
+          <w:rFonts w:ascii="Arial" w:hAnsi="Arial" w:cs="Arial"/>
+          <w:sz w:val="22"/>
+          <w:szCs w:val="22"/>
+        </w:rPr>
+        <w:t>Especialista</w:t>
+      </w:r>
+      <w:r>
+        <w:rPr>
+          <w:rFonts w:ascii="Arial" w:hAnsi="Arial" w:cs="Arial"/>
+          <w:sz w:val="22"/>
+          <w:szCs w:val="22"/>
+        </w:rPr>
+        <w:t xml:space="preserve"> e Consultor de Arquitetura e Desenvolvimento de Sistemas</w:t>
       </w:r>
     </w:p>
     <w:p>
@@ -1513,7 +1628,39 @@
           <w:sz w:val="22"/>
           <w:szCs w:val="22"/>
         </w:rPr>
-        <w:t>Especialista e consultor para a arquitetura e desenvolvimento dos projetos da Gerência de Sistemas de Liquidação do Post-trading;</w:t>
+        <w:t xml:space="preserve">Coordenador </w:t>
+      </w:r>
+      <w:r>
+        <w:rPr>
+          <w:rFonts w:ascii="Arial" w:hAnsi="Arial" w:cs="Arial"/>
+          <w:sz w:val="22"/>
+          <w:szCs w:val="22"/>
+        </w:rPr>
+        <w:t>de uma equipe de 15 pessoas</w:t>
+      </w:r>
+      <w:r>
+        <w:rPr>
+          <w:rFonts w:ascii="Arial" w:hAnsi="Arial" w:cs="Arial"/>
+          <w:sz w:val="22"/>
+          <w:szCs w:val="22"/>
+        </w:rPr>
+        <w:t>, responsável pelo desenvolvimento dos sistemas da Gerência de Sistemas de Liquidação de Post-trading</w:t>
+      </w:r>
+      <w:r>
+        <w:rPr>
+          <w:rFonts w:ascii="Arial" w:hAnsi="Arial" w:cs="Arial"/>
+          <w:sz w:val="22"/>
+          <w:szCs w:val="22"/>
+        </w:rPr>
+        <w:t xml:space="preserve"> voltado a novas tecnologias e plataformas</w:t>
+      </w:r>
+      <w:r>
+        <w:rPr>
+          <w:rFonts w:ascii="Arial" w:hAnsi="Arial" w:cs="Arial"/>
+          <w:sz w:val="22"/>
+          <w:szCs w:val="22"/>
+        </w:rPr>
+        <w:t>;</w:t>
       </w:r>
     </w:p>
     <w:p>
@@ -1537,23 +1684,23 @@
           <w:sz w:val="22"/>
           <w:szCs w:val="22"/>
         </w:rPr>
-        <w:t>Líder da equipe responsável pela arquitetura, design e desenvolvimento dos projetos de downsizing dos Sistemas de Alocação, Especificação, Controle de Posições e Financeiro dos Mercados de Derivativos e Ações</w:t>
-      </w:r>
-      <w:r>
-        <w:rPr>
-          <w:rFonts w:ascii="Arial" w:hAnsi="Arial" w:cs="Arial"/>
-          <w:sz w:val="22"/>
-          <w:szCs w:val="22"/>
-        </w:rPr>
-        <w:t xml:space="preserve"> na Gerência de Post-trading</w:t>
-      </w:r>
-      <w:r>
-        <w:rPr>
-          <w:rFonts w:ascii="Arial" w:hAnsi="Arial" w:cs="Arial"/>
-          <w:sz w:val="22"/>
-          <w:szCs w:val="22"/>
-        </w:rPr>
-        <w:t>;</w:t>
+        <w:t>Especialista e consultor para a arquitetura e desenvolvimento dos projetos da Gerência de Sistemas de Liquidação d</w:t>
+      </w:r>
+      <w:r>
+        <w:rPr>
+          <w:rFonts w:ascii="Arial" w:hAnsi="Arial" w:cs="Arial"/>
+          <w:sz w:val="22"/>
+          <w:szCs w:val="22"/>
+        </w:rPr>
+        <w:t>e</w:t>
+      </w:r>
+      <w:r>
+        <w:rPr>
+          <w:rFonts w:ascii="Arial" w:hAnsi="Arial" w:cs="Arial"/>
+          <w:sz w:val="22"/>
+          <w:szCs w:val="22"/>
+        </w:rPr>
+        <w:t xml:space="preserve"> Post-trading;</w:t>
       </w:r>
     </w:p>
     <w:p>
@@ -1577,55 +1724,23 @@
           <w:sz w:val="22"/>
           <w:szCs w:val="22"/>
         </w:rPr>
-        <w:t>Responsável pela definição de um processo</w:t>
-      </w:r>
-      <w:r>
-        <w:rPr>
-          <w:rFonts w:ascii="Arial" w:hAnsi="Arial" w:cs="Arial"/>
-          <w:sz w:val="22"/>
-          <w:szCs w:val="22"/>
-        </w:rPr>
-        <w:t xml:space="preserve"> para contratação e</w:t>
-      </w:r>
-      <w:r>
-        <w:rPr>
-          <w:rFonts w:ascii="Arial" w:hAnsi="Arial" w:cs="Arial"/>
-          <w:sz w:val="22"/>
-          <w:szCs w:val="22"/>
-        </w:rPr>
-        <w:t xml:space="preserve"> trabalho com fábricas de software </w:t>
-      </w:r>
-      <w:r>
-        <w:rPr>
-          <w:rFonts w:ascii="Arial" w:hAnsi="Arial" w:cs="Arial"/>
-          <w:sz w:val="22"/>
-          <w:szCs w:val="22"/>
-        </w:rPr>
-        <w:t>durante o desenvolvimento d</w:t>
-      </w:r>
-      <w:r>
-        <w:rPr>
-          <w:rFonts w:ascii="Arial" w:hAnsi="Arial" w:cs="Arial"/>
-          <w:sz w:val="22"/>
-          <w:szCs w:val="22"/>
-        </w:rPr>
-        <w:t xml:space="preserve">os projetos </w:t>
-      </w:r>
-      <w:r>
-        <w:rPr>
-          <w:rFonts w:ascii="Arial" w:hAnsi="Arial" w:cs="Arial"/>
-          <w:sz w:val="22"/>
-          <w:szCs w:val="22"/>
-        </w:rPr>
-        <w:t>d</w:t>
-      </w:r>
-      <w:r>
-        <w:rPr>
-          <w:rFonts w:ascii="Arial" w:hAnsi="Arial" w:cs="Arial"/>
-          <w:sz w:val="22"/>
-          <w:szCs w:val="22"/>
-        </w:rPr>
-        <w:t>a Gerência de Sistemas de Liquidação do Post-trading;</w:t>
+        <w:t>Líder da equipe responsável pela arquitetura, design e desenvolvimento dos projetos de downsizing dos Sistemas de Alocação, Especificação, Controle de Posições e Financeiro dos Mercados de Derivativos e Ações</w:t>
+      </w:r>
+      <w:r>
+        <w:rPr>
+          <w:rFonts w:ascii="Arial" w:hAnsi="Arial" w:cs="Arial"/>
+          <w:sz w:val="22"/>
+          <w:szCs w:val="22"/>
+        </w:rPr>
+        <w:t xml:space="preserve"> na Gerência de Post-trading</w:t>
+      </w:r>
+      <w:r>
+        <w:rPr>
+          <w:rFonts w:ascii="Arial" w:hAnsi="Arial" w:cs="Arial"/>
+          <w:sz w:val="22"/>
+          <w:szCs w:val="22"/>
+        </w:rPr>
+        <w:t>;</w:t>
       </w:r>
     </w:p>
     <w:p>
@@ -1649,6 +1764,79 @@
           <w:sz w:val="22"/>
           <w:szCs w:val="22"/>
         </w:rPr>
+        <w:t>Responsável pela definição de um processo</w:t>
+      </w:r>
+      <w:r>
+        <w:rPr>
+          <w:rFonts w:ascii="Arial" w:hAnsi="Arial" w:cs="Arial"/>
+          <w:sz w:val="22"/>
+          <w:szCs w:val="22"/>
+        </w:rPr>
+        <w:t xml:space="preserve"> para contratação e</w:t>
+      </w:r>
+      <w:r>
+        <w:rPr>
+          <w:rFonts w:ascii="Arial" w:hAnsi="Arial" w:cs="Arial"/>
+          <w:sz w:val="22"/>
+          <w:szCs w:val="22"/>
+        </w:rPr>
+        <w:t xml:space="preserve"> trabalho com fábricas de software </w:t>
+      </w:r>
+      <w:r>
+        <w:rPr>
+          <w:rFonts w:ascii="Arial" w:hAnsi="Arial" w:cs="Arial"/>
+          <w:sz w:val="22"/>
+          <w:szCs w:val="22"/>
+        </w:rPr>
+        <w:t>durante o desenvolvimento d</w:t>
+      </w:r>
+      <w:r>
+        <w:rPr>
+          <w:rFonts w:ascii="Arial" w:hAnsi="Arial" w:cs="Arial"/>
+          <w:sz w:val="22"/>
+          <w:szCs w:val="22"/>
+        </w:rPr>
+        <w:t xml:space="preserve">os projetos </w:t>
+      </w:r>
+      <w:r>
+        <w:rPr>
+          <w:rFonts w:ascii="Arial" w:hAnsi="Arial" w:cs="Arial"/>
+          <w:sz w:val="22"/>
+          <w:szCs w:val="22"/>
+        </w:rPr>
+        <w:t>d</w:t>
+      </w:r>
+      <w:r>
+        <w:rPr>
+          <w:rFonts w:ascii="Arial" w:hAnsi="Arial" w:cs="Arial"/>
+          <w:sz w:val="22"/>
+          <w:szCs w:val="22"/>
+        </w:rPr>
+        <w:t>a Gerência de Sistemas de Liquidação do Post-trading;</w:t>
+      </w:r>
+    </w:p>
+    <w:p>
+      <w:pPr>
+        <w:numPr>
+          <w:ilvl w:val="0"/>
+          <w:numId w:val="11"/>
+        </w:numPr>
+        <w:spacing w:line="360" w:lineRule="auto"/>
+        <w:jc w:val="both"/>
+        <w:rPr>
+          <w:rFonts w:ascii="Arial" w:hAnsi="Arial" w:cs="Arial"/>
+          <w:b/>
+          <w:sz w:val="22"/>
+          <w:szCs w:val="22"/>
+        </w:rPr>
+      </w:pPr>
+      <w:r>
+        <w:rPr>
+          <w:rFonts w:ascii="Arial" w:hAnsi="Arial" w:cs="Arial"/>
+          <w:sz w:val="22"/>
+          <w:szCs w:val="22"/>
+        </w:rPr>
+        <w:lastRenderedPageBreak/>
         <w:t xml:space="preserve">Integrante do SEPG durante a definição e validação do processo de desenvolvimento de software da BM&amp;FBOVESPA através da customização do RUP;     </w:t>
       </w:r>
     </w:p>
@@ -1671,43 +1859,12 @@
           <w:szCs w:val="22"/>
         </w:rPr>
       </w:pPr>
-    </w:p>
-    <w:p>
-      <w:pPr>
-        <w:spacing w:line="360" w:lineRule="auto"/>
-        <w:rPr>
-          <w:rFonts w:ascii="Arial" w:hAnsi="Arial" w:cs="Arial"/>
-          <w:sz w:val="22"/>
-          <w:szCs w:val="22"/>
-        </w:rPr>
-      </w:pPr>
-    </w:p>
-    <w:p>
-      <w:pPr>
-        <w:spacing w:line="360" w:lineRule="auto"/>
-        <w:rPr>
-          <w:rFonts w:ascii="Arial" w:hAnsi="Arial" w:cs="Arial"/>
-          <w:sz w:val="22"/>
-          <w:szCs w:val="22"/>
-        </w:rPr>
-      </w:pPr>
-    </w:p>
-    <w:p>
-      <w:pPr>
-        <w:spacing w:line="360" w:lineRule="auto"/>
-        <w:rPr>
-          <w:rFonts w:ascii="Arial" w:hAnsi="Arial" w:cs="Arial"/>
-          <w:sz w:val="22"/>
-          <w:szCs w:val="22"/>
-        </w:rPr>
-      </w:pPr>
-      <w:r>
-        <w:rPr>
-          <w:rFonts w:ascii="Arial" w:hAnsi="Arial" w:cs="Arial"/>
-          <w:sz w:val="22"/>
-          <w:szCs w:val="22"/>
-        </w:rPr>
-        <w:lastRenderedPageBreak/>
+      <w:r>
+        <w:rPr>
+          <w:rFonts w:ascii="Arial" w:hAnsi="Arial" w:cs="Arial"/>
+          <w:sz w:val="22"/>
+          <w:szCs w:val="22"/>
+        </w:rPr>
         <w:t>04/2006 – 05/2008</w:t>
       </w:r>
       <w:r>
@@ -3443,22 +3600,22 @@
       </w:rPr>
     </w:lvl>
   </w:abstractNum>
-  <w:num w:numId="1" w16cid:durableId="940995097">
+  <w:num w:numId="1" w16cid:durableId="753817995">
     <w:abstractNumId w:val="11"/>
   </w:num>
-  <w:num w:numId="2" w16cid:durableId="1742480436">
+  <w:num w:numId="2" w16cid:durableId="1625692545">
     <w:abstractNumId w:val="9"/>
   </w:num>
-  <w:num w:numId="3" w16cid:durableId="100877790">
+  <w:num w:numId="3" w16cid:durableId="220020995">
     <w:abstractNumId w:val="4"/>
   </w:num>
-  <w:num w:numId="4" w16cid:durableId="370570853">
+  <w:num w:numId="4" w16cid:durableId="1499030844">
     <w:abstractNumId w:val="10"/>
   </w:num>
-  <w:num w:numId="5" w16cid:durableId="1241519714">
+  <w:num w:numId="5" w16cid:durableId="89738477">
     <w:abstractNumId w:val="12"/>
   </w:num>
-  <w:num w:numId="6" w16cid:durableId="1773669933">
+  <w:num w:numId="6" w16cid:durableId="1412462540">
     <w:abstractNumId w:val="0"/>
     <w:lvlOverride w:ilvl="0">
       <w:lvl w:ilvl="0">
@@ -3476,25 +3633,25 @@
       </w:lvl>
     </w:lvlOverride>
   </w:num>
-  <w:num w:numId="7" w16cid:durableId="56362353">
+  <w:num w:numId="7" w16cid:durableId="783690307">
     <w:abstractNumId w:val="7"/>
   </w:num>
-  <w:num w:numId="8" w16cid:durableId="1659191456">
+  <w:num w:numId="8" w16cid:durableId="183909099">
     <w:abstractNumId w:val="8"/>
   </w:num>
-  <w:num w:numId="9" w16cid:durableId="86270846">
+  <w:num w:numId="9" w16cid:durableId="414009536">
     <w:abstractNumId w:val="6"/>
   </w:num>
-  <w:num w:numId="10" w16cid:durableId="867261330">
+  <w:num w:numId="10" w16cid:durableId="1080907568">
     <w:abstractNumId w:val="1"/>
   </w:num>
-  <w:num w:numId="11" w16cid:durableId="1093434690">
+  <w:num w:numId="11" w16cid:durableId="445077327">
     <w:abstractNumId w:val="2"/>
   </w:num>
-  <w:num w:numId="12" w16cid:durableId="272253134">
+  <w:num w:numId="12" w16cid:durableId="1146046154">
     <w:abstractNumId w:val="5"/>
   </w:num>
-  <w:num w:numId="13" w16cid:durableId="1852908450">
+  <w:num w:numId="13" w16cid:durableId="82193104">
     <w:abstractNumId w:val="3"/>
   </w:num>
 </w:numbering>

</xml_diff>

<commit_message>
Versão do CV de 2012
</commit_message>
<xml_diff>
--- a/CV Sergio Lucas Vrechi_Português.docx
+++ b/CV Sergio Lucas Vrechi_Português.docx
@@ -47,7 +47,7 @@
           <w:sz w:val="22"/>
           <w:szCs w:val="22"/>
         </w:rPr>
-        <w:t>7</w:t>
+        <w:t>8</w:t>
       </w:r>
       <w:r>
         <w:rPr>
@@ -227,7 +227,23 @@
           <w:sz w:val="22"/>
           <w:szCs w:val="22"/>
         </w:rPr>
-        <w:t xml:space="preserve">desenho e desenvolvimento de soluções de software, utilizando minha sólida experiência em </w:t>
+        <w:t xml:space="preserve">desenvolvimento de </w:t>
+      </w:r>
+      <w:r>
+        <w:rPr>
+          <w:rFonts w:ascii="Arial" w:hAnsi="Arial" w:cs="Arial"/>
+          <w:sz w:val="22"/>
+          <w:szCs w:val="22"/>
+        </w:rPr>
+        <w:t>sistemas</w:t>
+      </w:r>
+      <w:r>
+        <w:rPr>
+          <w:rFonts w:ascii="Arial" w:hAnsi="Arial" w:cs="Arial"/>
+          <w:sz w:val="22"/>
+          <w:szCs w:val="22"/>
+        </w:rPr>
+        <w:t xml:space="preserve">, utilizando minha sólida experiência em </w:t>
       </w:r>
       <w:r>
         <w:rPr>
@@ -251,7 +267,7 @@
           <w:sz w:val="22"/>
           <w:szCs w:val="22"/>
         </w:rPr>
-        <w:t>análise e desenvolvimento</w:t>
+        <w:t>análise e gestão de projetos e pessoas</w:t>
       </w:r>
       <w:r>
         <w:rPr>
@@ -327,7 +343,7 @@
           <w:sz w:val="22"/>
           <w:szCs w:val="22"/>
         </w:rPr>
-        <w:t>6</w:t>
+        <w:t>7</w:t>
       </w:r>
       <w:r>
         <w:rPr>
@@ -453,7 +469,43 @@
           <w:sz w:val="22"/>
           <w:szCs w:val="22"/>
         </w:rPr>
-        <w:t xml:space="preserve"> com o objetivo de atingir o “time to market” dos projetos com redução de tempo e custo;</w:t>
+        <w:t xml:space="preserve"> com o objetivo de atingir o “time </w:t>
+      </w:r>
+      <w:proofErr w:type="spellStart"/>
+      <w:r>
+        <w:rPr>
+          <w:rFonts w:ascii="Arial" w:hAnsi="Arial" w:cs="Arial"/>
+          <w:sz w:val="22"/>
+          <w:szCs w:val="22"/>
+        </w:rPr>
+        <w:t>to</w:t>
+      </w:r>
+      <w:proofErr w:type="spellEnd"/>
+      <w:r>
+        <w:rPr>
+          <w:rFonts w:ascii="Arial" w:hAnsi="Arial" w:cs="Arial"/>
+          <w:sz w:val="22"/>
+          <w:szCs w:val="22"/>
+        </w:rPr>
+        <w:t xml:space="preserve"> </w:t>
+      </w:r>
+      <w:proofErr w:type="spellStart"/>
+      <w:r>
+        <w:rPr>
+          <w:rFonts w:ascii="Arial" w:hAnsi="Arial" w:cs="Arial"/>
+          <w:sz w:val="22"/>
+          <w:szCs w:val="22"/>
+        </w:rPr>
+        <w:t>market</w:t>
+      </w:r>
+      <w:proofErr w:type="spellEnd"/>
+      <w:r>
+        <w:rPr>
+          <w:rFonts w:ascii="Arial" w:hAnsi="Arial" w:cs="Arial"/>
+          <w:sz w:val="22"/>
+          <w:szCs w:val="22"/>
+        </w:rPr>
+        <w:t>” dos projetos com redução de tempo e custo;</w:t>
       </w:r>
     </w:p>
     <w:p>
@@ -540,15 +592,7 @@
           <w:sz w:val="22"/>
           <w:szCs w:val="22"/>
         </w:rPr>
-        <w:t xml:space="preserve"> sistemas da platafo</w:t>
-      </w:r>
-      <w:r>
-        <w:rPr>
-          <w:rFonts w:ascii="Arial" w:hAnsi="Arial" w:cs="Arial"/>
-          <w:sz w:val="22"/>
-          <w:szCs w:val="22"/>
-        </w:rPr>
-        <w:t>rma Microsoft</w:t>
+        <w:t xml:space="preserve"> desenvolvimento de sistemas</w:t>
       </w:r>
       <w:r>
         <w:rPr>
@@ -581,7 +625,7 @@
         </w:rPr>
         <w:t xml:space="preserve">Ampla experiência em projetos de sistemas com integrações </w:t>
       </w:r>
-      <w:proofErr w:type="gramStart"/>
+      <w:proofErr w:type="spellStart"/>
       <w:r>
         <w:rPr>
           <w:rFonts w:ascii="Arial" w:hAnsi="Arial" w:cs="Arial"/>
@@ -590,7 +634,7 @@
         </w:rPr>
         <w:t>multi-plataformas</w:t>
       </w:r>
-      <w:proofErr w:type="gramEnd"/>
+      <w:proofErr w:type="spellEnd"/>
       <w:r>
         <w:rPr>
           <w:rFonts w:ascii="Arial" w:hAnsi="Arial" w:cs="Arial"/>
@@ -660,7 +704,23 @@
           <w:sz w:val="22"/>
           <w:szCs w:val="22"/>
         </w:rPr>
-        <w:t xml:space="preserve"> e abordagem de novos desafios</w:t>
+        <w:t xml:space="preserve"> e </w:t>
+      </w:r>
+      <w:r>
+        <w:rPr>
+          <w:rFonts w:ascii="Arial" w:hAnsi="Arial" w:cs="Arial"/>
+          <w:sz w:val="22"/>
+          <w:szCs w:val="22"/>
+        </w:rPr>
+        <w:t>constante busca</w:t>
+      </w:r>
+      <w:r>
+        <w:rPr>
+          <w:rFonts w:ascii="Arial" w:hAnsi="Arial" w:cs="Arial"/>
+          <w:sz w:val="22"/>
+          <w:szCs w:val="22"/>
+        </w:rPr>
+        <w:t xml:space="preserve"> de novos desafios</w:t>
       </w:r>
       <w:r>
         <w:rPr>
@@ -746,7 +806,23 @@
           <w:sz w:val="22"/>
           <w:szCs w:val="22"/>
         </w:rPr>
-        <w:t>xperiência em coordenação de projetos</w:t>
+        <w:t xml:space="preserve">xperiência em </w:t>
+      </w:r>
+      <w:r>
+        <w:rPr>
+          <w:rFonts w:ascii="Arial" w:hAnsi="Arial" w:cs="Arial"/>
+          <w:sz w:val="22"/>
+          <w:szCs w:val="22"/>
+        </w:rPr>
+        <w:t>gestão</w:t>
+      </w:r>
+      <w:r>
+        <w:rPr>
+          <w:rFonts w:ascii="Arial" w:hAnsi="Arial" w:cs="Arial"/>
+          <w:sz w:val="22"/>
+          <w:szCs w:val="22"/>
+        </w:rPr>
+        <w:t xml:space="preserve"> de projetos</w:t>
       </w:r>
       <w:r>
         <w:rPr>
@@ -919,7 +995,27 @@
           <w:sz w:val="22"/>
           <w:szCs w:val="22"/>
         </w:rPr>
-        <w:t>Microsoft Certified Professional</w:t>
+        <w:t xml:space="preserve">Microsoft </w:t>
+      </w:r>
+      <w:proofErr w:type="spellStart"/>
+      <w:r>
+        <w:rPr>
+          <w:rFonts w:ascii="Arial" w:hAnsi="Arial" w:cs="Arial"/>
+          <w:bCs/>
+          <w:sz w:val="22"/>
+          <w:szCs w:val="22"/>
+        </w:rPr>
+        <w:t>Certified</w:t>
+      </w:r>
+      <w:proofErr w:type="spellEnd"/>
+      <w:r>
+        <w:rPr>
+          <w:rFonts w:ascii="Arial" w:hAnsi="Arial" w:cs="Arial"/>
+          <w:bCs/>
+          <w:sz w:val="22"/>
+          <w:szCs w:val="22"/>
+        </w:rPr>
+        <w:t xml:space="preserve"> Professional</w:t>
       </w:r>
     </w:p>
     <w:p>
@@ -1001,8 +1097,19 @@
           <w:sz w:val="22"/>
           <w:szCs w:val="22"/>
         </w:rPr>
-        <w:t>CIEE com José Luiz Bichuetti</w:t>
-      </w:r>
+        <w:t xml:space="preserve">CIEE com José Luiz </w:t>
+      </w:r>
+      <w:proofErr w:type="spellStart"/>
+      <w:r>
+        <w:rPr>
+          <w:rFonts w:ascii="Arial" w:hAnsi="Arial" w:cs="Arial"/>
+          <w:bCs/>
+          <w:sz w:val="22"/>
+          <w:szCs w:val="22"/>
+        </w:rPr>
+        <w:t>Bichuetti</w:t>
+      </w:r>
+      <w:proofErr w:type="spellEnd"/>
     </w:p>
     <w:p>
       <w:pPr>
@@ -1241,7 +1348,29 @@
           <w:szCs w:val="22"/>
           <w:lang w:val="en-US"/>
         </w:rPr>
-        <w:t>Workshop de Processo RUP – Rational Unified Process</w:t>
+        <w:t xml:space="preserve">Workshop de </w:t>
+      </w:r>
+      <w:proofErr w:type="spellStart"/>
+      <w:r>
+        <w:rPr>
+          <w:rFonts w:ascii="Arial" w:hAnsi="Arial" w:cs="Arial"/>
+          <w:bCs/>
+          <w:sz w:val="22"/>
+          <w:szCs w:val="22"/>
+          <w:lang w:val="en-US"/>
+        </w:rPr>
+        <w:t>Processo</w:t>
+      </w:r>
+      <w:proofErr w:type="spellEnd"/>
+      <w:r>
+        <w:rPr>
+          <w:rFonts w:ascii="Arial" w:hAnsi="Arial" w:cs="Arial"/>
+          <w:bCs/>
+          <w:sz w:val="22"/>
+          <w:szCs w:val="22"/>
+          <w:lang w:val="en-US"/>
+        </w:rPr>
+        <w:t xml:space="preserve"> RUP – Rational Unified Process</w:t>
       </w:r>
     </w:p>
     <w:p>
@@ -1261,6 +1390,7 @@
           <w:szCs w:val="22"/>
         </w:rPr>
       </w:pPr>
+      <w:proofErr w:type="spellStart"/>
       <w:r>
         <w:rPr>
           <w:rFonts w:ascii="Arial" w:hAnsi="Arial" w:cs="Arial"/>
@@ -1268,7 +1398,37 @@
           <w:sz w:val="22"/>
           <w:szCs w:val="22"/>
         </w:rPr>
-        <w:t>Merant Dimensions (Gestão de mudanças e configuração)</w:t>
+        <w:t>Merant</w:t>
+      </w:r>
+      <w:proofErr w:type="spellEnd"/>
+      <w:r>
+        <w:rPr>
+          <w:rFonts w:ascii="Arial" w:hAnsi="Arial" w:cs="Arial"/>
+          <w:bCs/>
+          <w:sz w:val="22"/>
+          <w:szCs w:val="22"/>
+        </w:rPr>
+        <w:t xml:space="preserve"> </w:t>
+      </w:r>
+      <w:proofErr w:type="spellStart"/>
+      <w:r>
+        <w:rPr>
+          <w:rFonts w:ascii="Arial" w:hAnsi="Arial" w:cs="Arial"/>
+          <w:bCs/>
+          <w:sz w:val="22"/>
+          <w:szCs w:val="22"/>
+        </w:rPr>
+        <w:t>Dimensions</w:t>
+      </w:r>
+      <w:proofErr w:type="spellEnd"/>
+      <w:r>
+        <w:rPr>
+          <w:rFonts w:ascii="Arial" w:hAnsi="Arial" w:cs="Arial"/>
+          <w:bCs/>
+          <w:sz w:val="22"/>
+          <w:szCs w:val="22"/>
+        </w:rPr>
+        <w:t xml:space="preserve"> (Gestão de mudanças e configuração)</w:t>
       </w:r>
     </w:p>
     <w:p>
@@ -1568,23 +1728,23 @@
           <w:sz w:val="22"/>
           <w:szCs w:val="22"/>
         </w:rPr>
-        <w:t xml:space="preserve">Coordenador de projetos, Gestor de Pessoas, </w:t>
-      </w:r>
-      <w:r>
-        <w:rPr>
-          <w:rFonts w:ascii="Arial" w:hAnsi="Arial" w:cs="Arial"/>
-          <w:sz w:val="22"/>
-          <w:szCs w:val="22"/>
-        </w:rPr>
-        <w:t>Especialista</w:t>
-      </w:r>
-      <w:r>
-        <w:rPr>
-          <w:rFonts w:ascii="Arial" w:hAnsi="Arial" w:cs="Arial"/>
-          <w:sz w:val="22"/>
-          <w:szCs w:val="22"/>
-        </w:rPr>
-        <w:t xml:space="preserve"> e Consultor de Arquitetura e Desenvolvimento de Sistemas</w:t>
+        <w:t>Gestor de Pessoas</w:t>
+      </w:r>
+      <w:r>
+        <w:rPr>
+          <w:rFonts w:ascii="Arial" w:hAnsi="Arial" w:cs="Arial"/>
+          <w:sz w:val="22"/>
+          <w:szCs w:val="22"/>
+        </w:rPr>
+        <w:t xml:space="preserve"> e Projetos de</w:t>
+      </w:r>
+      <w:r>
+        <w:rPr>
+          <w:rFonts w:ascii="Arial" w:hAnsi="Arial" w:cs="Arial"/>
+          <w:sz w:val="22"/>
+          <w:szCs w:val="22"/>
+        </w:rPr>
+        <w:t xml:space="preserve"> Desenvolvimento de Sistemas</w:t>
       </w:r>
     </w:p>
     <w:p>
@@ -1604,7 +1764,25 @@
           <w:sz w:val="22"/>
           <w:szCs w:val="22"/>
         </w:rPr>
-        <w:t>Principais Projetos:</w:t>
+        <w:t>Principais Projetos</w:t>
+      </w:r>
+      <w:r>
+        <w:rPr>
+          <w:rFonts w:ascii="Arial" w:hAnsi="Arial" w:cs="Arial"/>
+          <w:b/>
+          <w:sz w:val="22"/>
+          <w:szCs w:val="22"/>
+        </w:rPr>
+        <w:t xml:space="preserve"> e Responsabilidades</w:t>
+      </w:r>
+      <w:r>
+        <w:rPr>
+          <w:rFonts w:ascii="Arial" w:hAnsi="Arial" w:cs="Arial"/>
+          <w:b/>
+          <w:sz w:val="22"/>
+          <w:szCs w:val="22"/>
+        </w:rPr>
+        <w:t>:</w:t>
       </w:r>
     </w:p>
     <w:p>
@@ -1628,31 +1806,23 @@
           <w:sz w:val="22"/>
           <w:szCs w:val="22"/>
         </w:rPr>
-        <w:t xml:space="preserve">Coordenador </w:t>
-      </w:r>
-      <w:r>
-        <w:rPr>
-          <w:rFonts w:ascii="Arial" w:hAnsi="Arial" w:cs="Arial"/>
-          <w:sz w:val="22"/>
-          <w:szCs w:val="22"/>
-        </w:rPr>
-        <w:t>de uma equipe de 15 pessoas</w:t>
-      </w:r>
-      <w:r>
-        <w:rPr>
-          <w:rFonts w:ascii="Arial" w:hAnsi="Arial" w:cs="Arial"/>
-          <w:sz w:val="22"/>
-          <w:szCs w:val="22"/>
-        </w:rPr>
-        <w:t>, responsável pelo desenvolvimento dos sistemas da Gerência de Sistemas de Liquidação de Post-trading</w:t>
-      </w:r>
-      <w:r>
-        <w:rPr>
-          <w:rFonts w:ascii="Arial" w:hAnsi="Arial" w:cs="Arial"/>
-          <w:sz w:val="22"/>
-          <w:szCs w:val="22"/>
-        </w:rPr>
-        <w:t xml:space="preserve"> voltado a novas tecnologias e plataformas</w:t>
+        <w:t>Planejamento</w:t>
+      </w:r>
+      <w:r>
+        <w:rPr>
+          <w:rFonts w:ascii="Arial" w:hAnsi="Arial" w:cs="Arial"/>
+          <w:sz w:val="22"/>
+          <w:szCs w:val="22"/>
+        </w:rPr>
+        <w:t xml:space="preserve"> de orçamento</w:t>
+      </w:r>
+      <w:r>
+        <w:rPr>
+          <w:rFonts w:ascii="Arial" w:hAnsi="Arial" w:cs="Arial"/>
+          <w:sz w:val="22"/>
+          <w:szCs w:val="22"/>
+        </w:rPr>
+        <w:t xml:space="preserve"> anual do portfólio de projetos a serem desenvolvidos pela coordenadoria</w:t>
       </w:r>
       <w:r>
         <w:rPr>
@@ -1684,23 +1854,7 @@
           <w:sz w:val="22"/>
           <w:szCs w:val="22"/>
         </w:rPr>
-        <w:t>Especialista e consultor para a arquitetura e desenvolvimento dos projetos da Gerência de Sistemas de Liquidação d</w:t>
-      </w:r>
-      <w:r>
-        <w:rPr>
-          <w:rFonts w:ascii="Arial" w:hAnsi="Arial" w:cs="Arial"/>
-          <w:sz w:val="22"/>
-          <w:szCs w:val="22"/>
-        </w:rPr>
-        <w:t>e</w:t>
-      </w:r>
-      <w:r>
-        <w:rPr>
-          <w:rFonts w:ascii="Arial" w:hAnsi="Arial" w:cs="Arial"/>
-          <w:sz w:val="22"/>
-          <w:szCs w:val="22"/>
-        </w:rPr>
-        <w:t xml:space="preserve"> Post-trading;</w:t>
+        <w:t>Coordenação de projetos para lançamento de novos produtos de derivativos envolvendo diversas equipes de negócio e sistemas;</w:t>
       </w:r>
     </w:p>
     <w:p>
@@ -1724,15 +1878,119 @@
           <w:sz w:val="22"/>
           <w:szCs w:val="22"/>
         </w:rPr>
-        <w:t>Líder da equipe responsável pela arquitetura, design e desenvolvimento dos projetos de downsizing dos Sistemas de Alocação, Especificação, Controle de Posições e Financeiro dos Mercados de Derivativos e Ações</w:t>
-      </w:r>
-      <w:r>
-        <w:rPr>
-          <w:rFonts w:ascii="Arial" w:hAnsi="Arial" w:cs="Arial"/>
-          <w:sz w:val="22"/>
-          <w:szCs w:val="22"/>
-        </w:rPr>
-        <w:t xml:space="preserve"> na Gerência de Post-trading</w:t>
+        <w:t>Gestor</w:t>
+      </w:r>
+      <w:r>
+        <w:rPr>
+          <w:rFonts w:ascii="Arial" w:hAnsi="Arial" w:cs="Arial"/>
+          <w:sz w:val="22"/>
+          <w:szCs w:val="22"/>
+        </w:rPr>
+        <w:t xml:space="preserve"> </w:t>
+      </w:r>
+      <w:r>
+        <w:rPr>
+          <w:rFonts w:ascii="Arial" w:hAnsi="Arial" w:cs="Arial"/>
+          <w:sz w:val="22"/>
+          <w:szCs w:val="22"/>
+        </w:rPr>
+        <w:t>de uma equipe de 15 pessoas</w:t>
+      </w:r>
+      <w:r>
+        <w:rPr>
+          <w:rFonts w:ascii="Arial" w:hAnsi="Arial" w:cs="Arial"/>
+          <w:sz w:val="22"/>
+          <w:szCs w:val="22"/>
+        </w:rPr>
+        <w:t>, responsável pelo desenvolvimento d</w:t>
+      </w:r>
+      <w:r>
+        <w:rPr>
+          <w:rFonts w:ascii="Arial" w:hAnsi="Arial" w:cs="Arial"/>
+          <w:sz w:val="22"/>
+          <w:szCs w:val="22"/>
+        </w:rPr>
+        <w:t>e</w:t>
+      </w:r>
+      <w:r>
+        <w:rPr>
+          <w:rFonts w:ascii="Arial" w:hAnsi="Arial" w:cs="Arial"/>
+          <w:sz w:val="22"/>
+          <w:szCs w:val="22"/>
+        </w:rPr>
+        <w:t xml:space="preserve"> sistemas </w:t>
+      </w:r>
+      <w:r>
+        <w:rPr>
+          <w:rFonts w:ascii="Arial" w:hAnsi="Arial" w:cs="Arial"/>
+          <w:sz w:val="22"/>
+          <w:szCs w:val="22"/>
+        </w:rPr>
+        <w:t>nas</w:t>
+      </w:r>
+      <w:r>
+        <w:rPr>
+          <w:rFonts w:ascii="Arial" w:hAnsi="Arial" w:cs="Arial"/>
+          <w:sz w:val="22"/>
+          <w:szCs w:val="22"/>
+        </w:rPr>
+        <w:t xml:space="preserve"> </w:t>
+      </w:r>
+      <w:r>
+        <w:rPr>
+          <w:rFonts w:ascii="Arial" w:hAnsi="Arial" w:cs="Arial"/>
+          <w:sz w:val="22"/>
+          <w:szCs w:val="22"/>
+        </w:rPr>
+        <w:t>g</w:t>
+      </w:r>
+      <w:r>
+        <w:rPr>
+          <w:rFonts w:ascii="Arial" w:hAnsi="Arial" w:cs="Arial"/>
+          <w:sz w:val="22"/>
+          <w:szCs w:val="22"/>
+        </w:rPr>
+        <w:t>erência</w:t>
+      </w:r>
+      <w:r>
+        <w:rPr>
+          <w:rFonts w:ascii="Arial" w:hAnsi="Arial" w:cs="Arial"/>
+          <w:sz w:val="22"/>
+          <w:szCs w:val="22"/>
+        </w:rPr>
+        <w:t>s</w:t>
+      </w:r>
+      <w:r>
+        <w:rPr>
+          <w:rFonts w:ascii="Arial" w:hAnsi="Arial" w:cs="Arial"/>
+          <w:sz w:val="22"/>
+          <w:szCs w:val="22"/>
+        </w:rPr>
+        <w:t xml:space="preserve"> de Liquidação</w:t>
+      </w:r>
+      <w:r>
+        <w:rPr>
+          <w:rFonts w:ascii="Arial" w:hAnsi="Arial" w:cs="Arial"/>
+          <w:sz w:val="22"/>
+          <w:szCs w:val="22"/>
+        </w:rPr>
+        <w:t>, Controle de Posições e Entrega Física</w:t>
+      </w:r>
+      <w:r>
+        <w:rPr>
+          <w:rFonts w:ascii="Arial" w:hAnsi="Arial" w:cs="Arial"/>
+          <w:sz w:val="22"/>
+          <w:szCs w:val="22"/>
+        </w:rPr>
+        <w:t xml:space="preserve"> de </w:t>
+      </w:r>
+      <w:r>
+        <w:rPr>
+          <w:rFonts w:ascii="Arial" w:hAnsi="Arial" w:cs="Arial"/>
+          <w:sz w:val="22"/>
+          <w:szCs w:val="22"/>
+        </w:rPr>
+        <w:t>Derivativos (Post-Trading)</w:t>
       </w:r>
       <w:r>
         <w:rPr>
@@ -1764,55 +2022,39 @@
           <w:sz w:val="22"/>
           <w:szCs w:val="22"/>
         </w:rPr>
-        <w:t>Responsável pela definição de um processo</w:t>
-      </w:r>
-      <w:r>
-        <w:rPr>
-          <w:rFonts w:ascii="Arial" w:hAnsi="Arial" w:cs="Arial"/>
-          <w:sz w:val="22"/>
-          <w:szCs w:val="22"/>
-        </w:rPr>
-        <w:t xml:space="preserve"> para contratação e</w:t>
-      </w:r>
-      <w:r>
-        <w:rPr>
-          <w:rFonts w:ascii="Arial" w:hAnsi="Arial" w:cs="Arial"/>
-          <w:sz w:val="22"/>
-          <w:szCs w:val="22"/>
-        </w:rPr>
-        <w:t xml:space="preserve"> trabalho com fábricas de software </w:t>
-      </w:r>
-      <w:r>
-        <w:rPr>
-          <w:rFonts w:ascii="Arial" w:hAnsi="Arial" w:cs="Arial"/>
-          <w:sz w:val="22"/>
-          <w:szCs w:val="22"/>
-        </w:rPr>
-        <w:t>durante o desenvolvimento d</w:t>
-      </w:r>
-      <w:r>
-        <w:rPr>
-          <w:rFonts w:ascii="Arial" w:hAnsi="Arial" w:cs="Arial"/>
-          <w:sz w:val="22"/>
-          <w:szCs w:val="22"/>
-        </w:rPr>
-        <w:t xml:space="preserve">os projetos </w:t>
-      </w:r>
-      <w:r>
-        <w:rPr>
-          <w:rFonts w:ascii="Arial" w:hAnsi="Arial" w:cs="Arial"/>
-          <w:sz w:val="22"/>
-          <w:szCs w:val="22"/>
-        </w:rPr>
-        <w:t>d</w:t>
-      </w:r>
-      <w:r>
-        <w:rPr>
-          <w:rFonts w:ascii="Arial" w:hAnsi="Arial" w:cs="Arial"/>
-          <w:sz w:val="22"/>
-          <w:szCs w:val="22"/>
-        </w:rPr>
-        <w:t>a Gerência de Sistemas de Liquidação do Post-trading;</w:t>
+        <w:t>Especialista e consultor para a arquitetura e desenvolvimento dos projetos da Gerência de Sistemas de Liquidação d</w:t>
+      </w:r>
+      <w:r>
+        <w:rPr>
+          <w:rFonts w:ascii="Arial" w:hAnsi="Arial" w:cs="Arial"/>
+          <w:sz w:val="22"/>
+          <w:szCs w:val="22"/>
+        </w:rPr>
+        <w:t>e</w:t>
+      </w:r>
+      <w:r>
+        <w:rPr>
+          <w:rFonts w:ascii="Arial" w:hAnsi="Arial" w:cs="Arial"/>
+          <w:sz w:val="22"/>
+          <w:szCs w:val="22"/>
+        </w:rPr>
+        <w:t xml:space="preserve"> </w:t>
+      </w:r>
+      <w:r>
+        <w:rPr>
+          <w:rFonts w:ascii="Arial" w:hAnsi="Arial" w:cs="Arial"/>
+          <w:sz w:val="22"/>
+          <w:szCs w:val="22"/>
+        </w:rPr>
+        <w:t>Derivativos (Post-Trading)</w:t>
+      </w:r>
+      <w:r>
+        <w:rPr>
+          <w:rFonts w:ascii="Arial" w:hAnsi="Arial" w:cs="Arial"/>
+          <w:sz w:val="22"/>
+          <w:szCs w:val="22"/>
+        </w:rPr>
+        <w:t>;</w:t>
       </w:r>
     </w:p>
     <w:p>
@@ -1837,135 +2079,49 @@
           <w:szCs w:val="22"/>
         </w:rPr>
         <w:lastRenderedPageBreak/>
-        <w:t xml:space="preserve">Integrante do SEPG durante a definição e validação do processo de desenvolvimento de software da BM&amp;FBOVESPA através da customização do RUP;     </w:t>
-      </w:r>
-    </w:p>
-    <w:p>
-      <w:pPr>
-        <w:spacing w:line="360" w:lineRule="auto"/>
-        <w:rPr>
-          <w:rFonts w:ascii="Arial" w:hAnsi="Arial" w:cs="Arial"/>
-          <w:sz w:val="22"/>
-          <w:szCs w:val="22"/>
-        </w:rPr>
-      </w:pPr>
-    </w:p>
-    <w:p>
-      <w:pPr>
-        <w:spacing w:line="360" w:lineRule="auto"/>
-        <w:rPr>
-          <w:rFonts w:ascii="Arial" w:hAnsi="Arial" w:cs="Arial"/>
-          <w:sz w:val="22"/>
-          <w:szCs w:val="22"/>
-        </w:rPr>
-      </w:pPr>
-      <w:r>
-        <w:rPr>
-          <w:rFonts w:ascii="Arial" w:hAnsi="Arial" w:cs="Arial"/>
-          <w:sz w:val="22"/>
-          <w:szCs w:val="22"/>
-        </w:rPr>
-        <w:t>04/2006 – 05/2008</w:t>
-      </w:r>
-      <w:r>
-        <w:rPr>
-          <w:rFonts w:ascii="Arial" w:hAnsi="Arial" w:cs="Arial"/>
-          <w:sz w:val="22"/>
-          <w:szCs w:val="22"/>
-        </w:rPr>
-        <w:tab/>
-      </w:r>
-      <w:r>
-        <w:rPr>
-          <w:rFonts w:ascii="Arial" w:hAnsi="Arial" w:cs="Arial"/>
-          <w:b/>
-          <w:sz w:val="22"/>
-          <w:szCs w:val="22"/>
-        </w:rPr>
-        <w:t>BM&amp;F (Bolsa de Mercadorias e Futuros)</w:t>
-      </w:r>
-    </w:p>
-    <w:p>
-      <w:pPr>
-        <w:spacing w:line="360" w:lineRule="auto"/>
-        <w:rPr>
-          <w:rFonts w:ascii="Arial" w:hAnsi="Arial" w:cs="Arial"/>
-          <w:sz w:val="22"/>
-          <w:szCs w:val="22"/>
-        </w:rPr>
-      </w:pPr>
-      <w:r>
-        <w:rPr>
-          <w:rFonts w:ascii="Arial" w:hAnsi="Arial" w:cs="Arial"/>
-          <w:b/>
-          <w:sz w:val="22"/>
-          <w:szCs w:val="22"/>
-        </w:rPr>
-        <w:t>Cargo</w:t>
-      </w:r>
-      <w:r>
-        <w:rPr>
-          <w:rFonts w:ascii="Arial" w:hAnsi="Arial" w:cs="Arial"/>
-          <w:sz w:val="22"/>
-          <w:szCs w:val="22"/>
-        </w:rPr>
-        <w:t>:</w:t>
-      </w:r>
-      <w:r>
-        <w:rPr>
-          <w:rFonts w:ascii="Arial" w:hAnsi="Arial" w:cs="Arial"/>
-          <w:sz w:val="22"/>
-          <w:szCs w:val="22"/>
-        </w:rPr>
-        <w:tab/>
-        <w:t xml:space="preserve"> Analista de Sistemas Sr</w:t>
-      </w:r>
-    </w:p>
-    <w:p>
-      <w:pPr>
-        <w:spacing w:line="360" w:lineRule="auto"/>
-        <w:rPr>
-          <w:rFonts w:ascii="Arial" w:hAnsi="Arial" w:cs="Arial"/>
-          <w:sz w:val="22"/>
-          <w:szCs w:val="22"/>
-        </w:rPr>
-      </w:pPr>
-      <w:r>
-        <w:rPr>
-          <w:rFonts w:ascii="Arial" w:hAnsi="Arial" w:cs="Arial"/>
-          <w:b/>
-          <w:sz w:val="22"/>
-          <w:szCs w:val="22"/>
-        </w:rPr>
-        <w:t>Função</w:t>
-      </w:r>
-      <w:r>
-        <w:rPr>
-          <w:rFonts w:ascii="Arial" w:hAnsi="Arial" w:cs="Arial"/>
-          <w:sz w:val="22"/>
-          <w:szCs w:val="22"/>
-        </w:rPr>
-        <w:t>: Coordenador de Projetos, Líder Técnico, Arquiteto de Sistemas, Analista Desenvolvedor</w:t>
-      </w:r>
-    </w:p>
-    <w:p>
-      <w:pPr>
-        <w:spacing w:line="360" w:lineRule="auto"/>
-        <w:rPr>
-          <w:rFonts w:ascii="Arial" w:hAnsi="Arial" w:cs="Arial"/>
-          <w:b/>
-          <w:sz w:val="22"/>
-          <w:szCs w:val="22"/>
-        </w:rPr>
-      </w:pPr>
-      <w:r>
-        <w:rPr>
-          <w:rFonts w:ascii="Arial" w:hAnsi="Arial" w:cs="Arial"/>
-          <w:b/>
-          <w:sz w:val="22"/>
-          <w:szCs w:val="22"/>
-        </w:rPr>
-        <w:t>Principais Projetos:</w:t>
+        <w:t xml:space="preserve">Líder da equipe responsável pela arquitetura, design e desenvolvimento dos projetos de downsizing dos Sistemas de Alocação, Especificação, Controle de Posições e Financeiro dos Mercados de Derivativos e </w:t>
+      </w:r>
+      <w:proofErr w:type="spellStart"/>
+      <w:r>
+        <w:rPr>
+          <w:rFonts w:ascii="Arial" w:hAnsi="Arial" w:cs="Arial"/>
+          <w:sz w:val="22"/>
+          <w:szCs w:val="22"/>
+        </w:rPr>
+        <w:t>Equities</w:t>
+      </w:r>
+      <w:proofErr w:type="spellEnd"/>
+      <w:r>
+        <w:rPr>
+          <w:rFonts w:ascii="Arial" w:hAnsi="Arial" w:cs="Arial"/>
+          <w:sz w:val="22"/>
+          <w:szCs w:val="22"/>
+        </w:rPr>
+        <w:t xml:space="preserve"> na Gerência de </w:t>
+      </w:r>
+      <w:r>
+        <w:rPr>
+          <w:rFonts w:ascii="Arial" w:hAnsi="Arial" w:cs="Arial"/>
+          <w:sz w:val="22"/>
+          <w:szCs w:val="22"/>
+        </w:rPr>
+        <w:t xml:space="preserve">Sistemas de </w:t>
+      </w:r>
+      <w:r>
+        <w:rPr>
+          <w:rFonts w:ascii="Arial" w:hAnsi="Arial" w:cs="Arial"/>
+          <w:sz w:val="22"/>
+          <w:szCs w:val="22"/>
+        </w:rPr>
+        <w:t>Post-trading</w:t>
+      </w:r>
+      <w:r>
+        <w:rPr>
+          <w:rFonts w:ascii="Arial" w:hAnsi="Arial" w:cs="Arial"/>
+          <w:sz w:val="22"/>
+          <w:szCs w:val="22"/>
+        </w:rPr>
+        <w:t>;</w:t>
       </w:r>
     </w:p>
     <w:p>
@@ -1989,7 +2145,87 @@
           <w:sz w:val="22"/>
           <w:szCs w:val="22"/>
         </w:rPr>
-        <w:t>Líder da equipe e Arquiteto responsável pelo desenvolvimento do Sistema de Licitação Eletrônica da BBM (Bolsa Brasileira de Mercadorias)</w:t>
+        <w:t>Responsável pela definição de um processo</w:t>
+      </w:r>
+      <w:r>
+        <w:rPr>
+          <w:rFonts w:ascii="Arial" w:hAnsi="Arial" w:cs="Arial"/>
+          <w:sz w:val="22"/>
+          <w:szCs w:val="22"/>
+        </w:rPr>
+        <w:t xml:space="preserve"> para contratação e</w:t>
+      </w:r>
+      <w:r>
+        <w:rPr>
+          <w:rFonts w:ascii="Arial" w:hAnsi="Arial" w:cs="Arial"/>
+          <w:sz w:val="22"/>
+          <w:szCs w:val="22"/>
+        </w:rPr>
+        <w:t xml:space="preserve"> trabalho com fábricas de software </w:t>
+      </w:r>
+      <w:r>
+        <w:rPr>
+          <w:rFonts w:ascii="Arial" w:hAnsi="Arial" w:cs="Arial"/>
+          <w:sz w:val="22"/>
+          <w:szCs w:val="22"/>
+        </w:rPr>
+        <w:t>durante o desenvolvimento d</w:t>
+      </w:r>
+      <w:r>
+        <w:rPr>
+          <w:rFonts w:ascii="Arial" w:hAnsi="Arial" w:cs="Arial"/>
+          <w:sz w:val="22"/>
+          <w:szCs w:val="22"/>
+        </w:rPr>
+        <w:t xml:space="preserve">os projetos </w:t>
+      </w:r>
+      <w:r>
+        <w:rPr>
+          <w:rFonts w:ascii="Arial" w:hAnsi="Arial" w:cs="Arial"/>
+          <w:sz w:val="22"/>
+          <w:szCs w:val="22"/>
+        </w:rPr>
+        <w:t>d</w:t>
+      </w:r>
+      <w:r>
+        <w:rPr>
+          <w:rFonts w:ascii="Arial" w:hAnsi="Arial" w:cs="Arial"/>
+          <w:sz w:val="22"/>
+          <w:szCs w:val="22"/>
+        </w:rPr>
+        <w:t xml:space="preserve">a Gerência de Sistemas de Liquidação </w:t>
+      </w:r>
+      <w:r>
+        <w:rPr>
+          <w:rFonts w:ascii="Arial" w:hAnsi="Arial" w:cs="Arial"/>
+          <w:sz w:val="22"/>
+          <w:szCs w:val="22"/>
+        </w:rPr>
+        <w:t>(</w:t>
+      </w:r>
+      <w:r>
+        <w:rPr>
+          <w:rFonts w:ascii="Arial" w:hAnsi="Arial" w:cs="Arial"/>
+          <w:sz w:val="22"/>
+          <w:szCs w:val="22"/>
+        </w:rPr>
+        <w:t>Post-trading</w:t>
+      </w:r>
+      <w:r>
+        <w:rPr>
+          <w:rFonts w:ascii="Arial" w:hAnsi="Arial" w:cs="Arial"/>
+          <w:sz w:val="22"/>
+          <w:szCs w:val="22"/>
+        </w:rPr>
+        <w:t>)</w:t>
+      </w:r>
+      <w:r>
+        <w:rPr>
+          <w:rFonts w:ascii="Arial" w:hAnsi="Arial" w:cs="Arial"/>
+          <w:sz w:val="22"/>
+          <w:szCs w:val="22"/>
+        </w:rPr>
+        <w:t>;</w:t>
       </w:r>
     </w:p>
     <w:p>
@@ -2013,143 +2249,185 @@
           <w:sz w:val="22"/>
           <w:szCs w:val="22"/>
         </w:rPr>
-        <w:t>Líder da</w:t>
-      </w:r>
-      <w:r>
-        <w:rPr>
-          <w:rFonts w:ascii="Arial" w:hAnsi="Arial" w:cs="Arial"/>
-          <w:sz w:val="22"/>
-          <w:szCs w:val="22"/>
-        </w:rPr>
-        <w:t>s</w:t>
-      </w:r>
-      <w:r>
-        <w:rPr>
-          <w:rFonts w:ascii="Arial" w:hAnsi="Arial" w:cs="Arial"/>
-          <w:sz w:val="22"/>
-          <w:szCs w:val="22"/>
-        </w:rPr>
-        <w:t xml:space="preserve"> equipe</w:t>
-      </w:r>
-      <w:r>
-        <w:rPr>
-          <w:rFonts w:ascii="Arial" w:hAnsi="Arial" w:cs="Arial"/>
-          <w:sz w:val="22"/>
-          <w:szCs w:val="22"/>
-        </w:rPr>
-        <w:t>s</w:t>
-      </w:r>
-      <w:r>
-        <w:rPr>
-          <w:rFonts w:ascii="Arial" w:hAnsi="Arial" w:cs="Arial"/>
-          <w:sz w:val="22"/>
-          <w:szCs w:val="22"/>
-        </w:rPr>
-        <w:t xml:space="preserve"> responsáve</w:t>
-      </w:r>
-      <w:r>
-        <w:rPr>
-          <w:rFonts w:ascii="Arial" w:hAnsi="Arial" w:cs="Arial"/>
-          <w:sz w:val="22"/>
-          <w:szCs w:val="22"/>
-        </w:rPr>
-        <w:t>is</w:t>
-      </w:r>
-      <w:r>
-        <w:rPr>
-          <w:rFonts w:ascii="Arial" w:hAnsi="Arial" w:cs="Arial"/>
-          <w:sz w:val="22"/>
-          <w:szCs w:val="22"/>
-        </w:rPr>
-        <w:t xml:space="preserve"> pela sustentação do</w:t>
-      </w:r>
-      <w:r>
-        <w:rPr>
-          <w:rFonts w:ascii="Arial" w:hAnsi="Arial" w:cs="Arial"/>
-          <w:sz w:val="22"/>
-          <w:szCs w:val="22"/>
-        </w:rPr>
-        <w:t>s</w:t>
-      </w:r>
-      <w:r>
-        <w:rPr>
-          <w:rFonts w:ascii="Arial" w:hAnsi="Arial" w:cs="Arial"/>
-          <w:sz w:val="22"/>
-          <w:szCs w:val="22"/>
-        </w:rPr>
-        <w:t xml:space="preserve"> Sistema</w:t>
-      </w:r>
-      <w:r>
-        <w:rPr>
-          <w:rFonts w:ascii="Arial" w:hAnsi="Arial" w:cs="Arial"/>
-          <w:sz w:val="22"/>
-          <w:szCs w:val="22"/>
-        </w:rPr>
-        <w:t>s</w:t>
-      </w:r>
-      <w:r>
-        <w:rPr>
-          <w:rFonts w:ascii="Arial" w:hAnsi="Arial" w:cs="Arial"/>
-          <w:sz w:val="22"/>
-          <w:szCs w:val="22"/>
-        </w:rPr>
-        <w:t xml:space="preserve"> da</w:t>
-      </w:r>
-      <w:r>
-        <w:rPr>
-          <w:rFonts w:ascii="Arial" w:hAnsi="Arial" w:cs="Arial"/>
-          <w:sz w:val="22"/>
-          <w:szCs w:val="22"/>
-        </w:rPr>
-        <w:t>s</w:t>
-      </w:r>
-      <w:r>
-        <w:rPr>
-          <w:rFonts w:ascii="Arial" w:hAnsi="Arial" w:cs="Arial"/>
-          <w:sz w:val="22"/>
-          <w:szCs w:val="22"/>
-        </w:rPr>
-        <w:t xml:space="preserve"> Câmara</w:t>
-      </w:r>
-      <w:r>
-        <w:rPr>
-          <w:rFonts w:ascii="Arial" w:hAnsi="Arial" w:cs="Arial"/>
-          <w:sz w:val="22"/>
-          <w:szCs w:val="22"/>
-        </w:rPr>
-        <w:t>s</w:t>
-      </w:r>
-      <w:r>
-        <w:rPr>
-          <w:rFonts w:ascii="Arial" w:hAnsi="Arial" w:cs="Arial"/>
-          <w:sz w:val="22"/>
-          <w:szCs w:val="22"/>
-        </w:rPr>
-        <w:t xml:space="preserve"> de </w:t>
-      </w:r>
-      <w:r>
-        <w:rPr>
-          <w:rFonts w:ascii="Arial" w:hAnsi="Arial" w:cs="Arial"/>
-          <w:sz w:val="22"/>
-          <w:szCs w:val="22"/>
-        </w:rPr>
-        <w:t xml:space="preserve">Câmbio e </w:t>
-      </w:r>
-      <w:r>
-        <w:rPr>
-          <w:rFonts w:ascii="Arial" w:hAnsi="Arial" w:cs="Arial"/>
-          <w:sz w:val="22"/>
-          <w:szCs w:val="22"/>
-        </w:rPr>
-        <w:t>Ativos</w:t>
-      </w:r>
-      <w:r>
-        <w:rPr>
-          <w:rFonts w:ascii="Arial" w:hAnsi="Arial" w:cs="Arial"/>
-          <w:sz w:val="22"/>
-          <w:szCs w:val="22"/>
-        </w:rPr>
-        <w:t>;</w:t>
+        <w:t xml:space="preserve">Integrante do SEPG durante a definição e validação do processo de desenvolvimento de software da BM&amp;FBOVESPA através da customização do RUP;     </w:t>
+      </w:r>
+    </w:p>
+    <w:p>
+      <w:pPr>
+        <w:spacing w:line="360" w:lineRule="auto"/>
+        <w:rPr>
+          <w:rFonts w:ascii="Arial" w:hAnsi="Arial" w:cs="Arial"/>
+          <w:sz w:val="22"/>
+          <w:szCs w:val="22"/>
+        </w:rPr>
+      </w:pPr>
+    </w:p>
+    <w:p>
+      <w:pPr>
+        <w:spacing w:line="360" w:lineRule="auto"/>
+        <w:rPr>
+          <w:rFonts w:ascii="Arial" w:hAnsi="Arial" w:cs="Arial"/>
+          <w:sz w:val="22"/>
+          <w:szCs w:val="22"/>
+        </w:rPr>
+      </w:pPr>
+      <w:r>
+        <w:rPr>
+          <w:rFonts w:ascii="Arial" w:hAnsi="Arial" w:cs="Arial"/>
+          <w:sz w:val="22"/>
+          <w:szCs w:val="22"/>
+        </w:rPr>
+        <w:t>04/2006 – 05/2008</w:t>
+      </w:r>
+      <w:r>
+        <w:rPr>
+          <w:rFonts w:ascii="Arial" w:hAnsi="Arial" w:cs="Arial"/>
+          <w:sz w:val="22"/>
+          <w:szCs w:val="22"/>
+        </w:rPr>
+        <w:tab/>
+      </w:r>
+      <w:r>
+        <w:rPr>
+          <w:rFonts w:ascii="Arial" w:hAnsi="Arial" w:cs="Arial"/>
+          <w:b/>
+          <w:sz w:val="22"/>
+          <w:szCs w:val="22"/>
+        </w:rPr>
+        <w:t>BM&amp;F (Bolsa de Mercadorias e Futuros)</w:t>
+      </w:r>
+    </w:p>
+    <w:p>
+      <w:pPr>
+        <w:spacing w:line="360" w:lineRule="auto"/>
+        <w:rPr>
+          <w:rFonts w:ascii="Arial" w:hAnsi="Arial" w:cs="Arial"/>
+          <w:sz w:val="22"/>
+          <w:szCs w:val="22"/>
+        </w:rPr>
+      </w:pPr>
+      <w:r>
+        <w:rPr>
+          <w:rFonts w:ascii="Arial" w:hAnsi="Arial" w:cs="Arial"/>
+          <w:b/>
+          <w:sz w:val="22"/>
+          <w:szCs w:val="22"/>
+        </w:rPr>
+        <w:t>Cargo</w:t>
+      </w:r>
+      <w:r>
+        <w:rPr>
+          <w:rFonts w:ascii="Arial" w:hAnsi="Arial" w:cs="Arial"/>
+          <w:sz w:val="22"/>
+          <w:szCs w:val="22"/>
+        </w:rPr>
+        <w:t>:</w:t>
+      </w:r>
+      <w:r>
+        <w:rPr>
+          <w:rFonts w:ascii="Arial" w:hAnsi="Arial" w:cs="Arial"/>
+          <w:sz w:val="22"/>
+          <w:szCs w:val="22"/>
+        </w:rPr>
+        <w:tab/>
+        <w:t xml:space="preserve"> Analista de Sistemas Sr</w:t>
+      </w:r>
+    </w:p>
+    <w:p>
+      <w:pPr>
+        <w:spacing w:line="360" w:lineRule="auto"/>
+        <w:rPr>
+          <w:rFonts w:ascii="Arial" w:hAnsi="Arial" w:cs="Arial"/>
+          <w:sz w:val="22"/>
+          <w:szCs w:val="22"/>
+        </w:rPr>
+      </w:pPr>
+      <w:r>
+        <w:rPr>
+          <w:rFonts w:ascii="Arial" w:hAnsi="Arial" w:cs="Arial"/>
+          <w:b/>
+          <w:sz w:val="22"/>
+          <w:szCs w:val="22"/>
+        </w:rPr>
+        <w:t>Função</w:t>
+      </w:r>
+      <w:r>
+        <w:rPr>
+          <w:rFonts w:ascii="Arial" w:hAnsi="Arial" w:cs="Arial"/>
+          <w:sz w:val="22"/>
+          <w:szCs w:val="22"/>
+        </w:rPr>
+        <w:t xml:space="preserve">: </w:t>
+      </w:r>
+      <w:r>
+        <w:rPr>
+          <w:rFonts w:ascii="Arial" w:hAnsi="Arial" w:cs="Arial"/>
+          <w:sz w:val="22"/>
+          <w:szCs w:val="22"/>
+        </w:rPr>
+        <w:t xml:space="preserve">Líder Técnico, </w:t>
+      </w:r>
+      <w:r>
+        <w:rPr>
+          <w:rFonts w:ascii="Arial" w:hAnsi="Arial" w:cs="Arial"/>
+          <w:sz w:val="22"/>
+          <w:szCs w:val="22"/>
+        </w:rPr>
+        <w:t>Arquiteto</w:t>
+      </w:r>
+      <w:r>
+        <w:rPr>
+          <w:rFonts w:ascii="Arial" w:hAnsi="Arial" w:cs="Arial"/>
+          <w:sz w:val="22"/>
+          <w:szCs w:val="22"/>
+        </w:rPr>
+        <w:t>, Analista e Desenvolvedor</w:t>
+      </w:r>
+      <w:r>
+        <w:rPr>
+          <w:rFonts w:ascii="Arial" w:hAnsi="Arial" w:cs="Arial"/>
+          <w:sz w:val="22"/>
+          <w:szCs w:val="22"/>
+        </w:rPr>
+        <w:t xml:space="preserve"> de Sistemas</w:t>
+      </w:r>
+    </w:p>
+    <w:p>
+      <w:pPr>
+        <w:spacing w:line="360" w:lineRule="auto"/>
+        <w:rPr>
+          <w:rFonts w:ascii="Arial" w:hAnsi="Arial" w:cs="Arial"/>
+          <w:b/>
+          <w:sz w:val="22"/>
+          <w:szCs w:val="22"/>
+        </w:rPr>
+      </w:pPr>
+      <w:r>
+        <w:rPr>
+          <w:rFonts w:ascii="Arial" w:hAnsi="Arial" w:cs="Arial"/>
+          <w:b/>
+          <w:sz w:val="22"/>
+          <w:szCs w:val="22"/>
+        </w:rPr>
+        <w:t>Principais Projetos</w:t>
+      </w:r>
+      <w:r>
+        <w:rPr>
+          <w:rFonts w:ascii="Arial" w:hAnsi="Arial" w:cs="Arial"/>
+          <w:b/>
+          <w:sz w:val="22"/>
+          <w:szCs w:val="22"/>
+        </w:rPr>
+        <w:t xml:space="preserve"> e Responsabilidades</w:t>
+      </w:r>
+      <w:r>
+        <w:rPr>
+          <w:rFonts w:ascii="Arial" w:hAnsi="Arial" w:cs="Arial"/>
+          <w:b/>
+          <w:sz w:val="22"/>
+          <w:szCs w:val="22"/>
+        </w:rPr>
+        <w:t>:</w:t>
       </w:r>
     </w:p>
     <w:p>
@@ -2170,250 +2448,10 @@
       <w:r>
         <w:rPr>
           <w:rFonts w:ascii="Arial" w:hAnsi="Arial" w:cs="Arial"/>
-          <w:bCs/>
-          <w:sz w:val="22"/>
-          <w:szCs w:val="22"/>
-        </w:rPr>
-        <w:t xml:space="preserve">Levantamento dos Requisitos, Modelagem da Arquitetura e Coordenador do desenvolvimento do Sistema da </w:t>
-      </w:r>
-      <w:r>
-        <w:rPr>
-          <w:rFonts w:ascii="Arial" w:hAnsi="Arial" w:cs="Arial"/>
-          <w:sz w:val="22"/>
-          <w:szCs w:val="22"/>
-        </w:rPr>
-        <w:t>Câmara de Câmbio no SPB (Sistema de Pagamentos Brasileiro).</w:t>
-      </w:r>
-    </w:p>
-    <w:p>
-      <w:pPr>
-        <w:spacing w:line="360" w:lineRule="auto"/>
-        <w:rPr>
-          <w:rFonts w:ascii="Arial" w:hAnsi="Arial" w:cs="Arial"/>
-          <w:sz w:val="22"/>
-          <w:szCs w:val="22"/>
-        </w:rPr>
-      </w:pPr>
-    </w:p>
-    <w:p>
-      <w:pPr>
-        <w:spacing w:line="360" w:lineRule="auto"/>
-        <w:rPr>
-          <w:rFonts w:ascii="Arial" w:hAnsi="Arial" w:cs="Arial"/>
-          <w:sz w:val="22"/>
-          <w:szCs w:val="22"/>
-        </w:rPr>
-      </w:pPr>
-      <w:r>
-        <w:rPr>
-          <w:rFonts w:ascii="Arial" w:hAnsi="Arial" w:cs="Arial"/>
-          <w:sz w:val="22"/>
-          <w:szCs w:val="22"/>
-        </w:rPr>
-        <w:t>10/1995 – 04/2006</w:t>
-      </w:r>
-      <w:r>
-        <w:rPr>
-          <w:rFonts w:ascii="Arial" w:hAnsi="Arial" w:cs="Arial"/>
-          <w:sz w:val="22"/>
-          <w:szCs w:val="22"/>
-        </w:rPr>
-        <w:tab/>
-      </w:r>
-      <w:r>
-        <w:rPr>
-          <w:rFonts w:ascii="Arial" w:hAnsi="Arial" w:cs="Arial"/>
-          <w:b/>
-          <w:sz w:val="22"/>
-          <w:szCs w:val="22"/>
-        </w:rPr>
-        <w:t>P</w:t>
-      </w:r>
-      <w:r>
-        <w:rPr>
-          <w:rFonts w:ascii="Arial" w:hAnsi="Arial" w:cs="Arial"/>
-          <w:b/>
-          <w:sz w:val="22"/>
-          <w:szCs w:val="22"/>
-        </w:rPr>
-        <w:t>andata</w:t>
-      </w:r>
-      <w:r>
-        <w:rPr>
-          <w:rFonts w:ascii="Arial" w:hAnsi="Arial" w:cs="Arial"/>
-          <w:b/>
-          <w:sz w:val="22"/>
-          <w:szCs w:val="22"/>
-        </w:rPr>
-        <w:t xml:space="preserve"> I</w:t>
-      </w:r>
-      <w:r>
-        <w:rPr>
-          <w:rFonts w:ascii="Arial" w:hAnsi="Arial" w:cs="Arial"/>
-          <w:b/>
-          <w:sz w:val="22"/>
-          <w:szCs w:val="22"/>
-        </w:rPr>
-        <w:t xml:space="preserve">nformática </w:t>
-      </w:r>
-      <w:r>
-        <w:rPr>
-          <w:rFonts w:ascii="Arial" w:hAnsi="Arial" w:cs="Arial"/>
-          <w:b/>
-          <w:sz w:val="22"/>
-          <w:szCs w:val="22"/>
-        </w:rPr>
-        <w:t>S/C L</w:t>
-      </w:r>
-      <w:r>
-        <w:rPr>
-          <w:rFonts w:ascii="Arial" w:hAnsi="Arial" w:cs="Arial"/>
-          <w:b/>
-          <w:sz w:val="22"/>
-          <w:szCs w:val="22"/>
-        </w:rPr>
-        <w:t>tda</w:t>
-      </w:r>
-      <w:r>
-        <w:rPr>
-          <w:rFonts w:ascii="Arial" w:hAnsi="Arial" w:cs="Arial"/>
-          <w:b/>
-          <w:sz w:val="22"/>
-          <w:szCs w:val="22"/>
-        </w:rPr>
-        <w:t>.</w:t>
-      </w:r>
-    </w:p>
-    <w:p>
-      <w:pPr>
-        <w:spacing w:line="360" w:lineRule="auto"/>
-        <w:rPr>
-          <w:rFonts w:ascii="Arial" w:hAnsi="Arial" w:cs="Arial"/>
-          <w:sz w:val="22"/>
-          <w:szCs w:val="22"/>
-        </w:rPr>
-      </w:pPr>
-      <w:r>
-        <w:rPr>
-          <w:rFonts w:ascii="Arial" w:hAnsi="Arial" w:cs="Arial"/>
-          <w:b/>
-          <w:sz w:val="22"/>
-          <w:szCs w:val="22"/>
-        </w:rPr>
-        <w:t>Cargo</w:t>
-      </w:r>
-      <w:r>
-        <w:rPr>
-          <w:rFonts w:ascii="Arial" w:hAnsi="Arial" w:cs="Arial"/>
-          <w:sz w:val="22"/>
-          <w:szCs w:val="22"/>
-        </w:rPr>
-        <w:t>:</w:t>
-      </w:r>
-      <w:r>
-        <w:rPr>
-          <w:rFonts w:ascii="Arial" w:hAnsi="Arial" w:cs="Arial"/>
-          <w:sz w:val="22"/>
-          <w:szCs w:val="22"/>
-        </w:rPr>
-        <w:tab/>
-        <w:t xml:space="preserve"> Analista de Sistemas Sr</w:t>
-      </w:r>
-    </w:p>
-    <w:p>
-      <w:pPr>
-        <w:spacing w:line="360" w:lineRule="auto"/>
-        <w:rPr>
-          <w:rFonts w:ascii="Arial" w:hAnsi="Arial" w:cs="Arial"/>
-          <w:sz w:val="22"/>
-          <w:szCs w:val="22"/>
-        </w:rPr>
-      </w:pPr>
-      <w:r>
-        <w:rPr>
-          <w:rFonts w:ascii="Arial" w:hAnsi="Arial" w:cs="Arial"/>
-          <w:b/>
-          <w:sz w:val="22"/>
-          <w:szCs w:val="22"/>
-        </w:rPr>
-        <w:t>F</w:t>
-      </w:r>
-      <w:r>
-        <w:rPr>
-          <w:rFonts w:ascii="Arial" w:hAnsi="Arial" w:cs="Arial"/>
-          <w:b/>
-          <w:sz w:val="22"/>
-          <w:szCs w:val="22"/>
-        </w:rPr>
-        <w:t>unção</w:t>
-      </w:r>
-      <w:r>
-        <w:rPr>
-          <w:rFonts w:ascii="Arial" w:hAnsi="Arial" w:cs="Arial"/>
-          <w:sz w:val="22"/>
-          <w:szCs w:val="22"/>
-        </w:rPr>
-        <w:t xml:space="preserve">: Coordenador de Projetos, </w:t>
-      </w:r>
-      <w:r>
-        <w:rPr>
-          <w:rFonts w:ascii="Arial" w:hAnsi="Arial" w:cs="Arial"/>
-          <w:sz w:val="22"/>
-          <w:szCs w:val="22"/>
-        </w:rPr>
-        <w:t xml:space="preserve">Líder </w:t>
-      </w:r>
-      <w:r>
-        <w:rPr>
-          <w:rFonts w:ascii="Arial" w:hAnsi="Arial" w:cs="Arial"/>
-          <w:sz w:val="22"/>
-          <w:szCs w:val="22"/>
-        </w:rPr>
-        <w:t>Técnico</w:t>
-      </w:r>
-      <w:r>
-        <w:rPr>
-          <w:rFonts w:ascii="Arial" w:hAnsi="Arial" w:cs="Arial"/>
-          <w:sz w:val="22"/>
-          <w:szCs w:val="22"/>
-        </w:rPr>
-        <w:t>, Arquiteto</w:t>
-      </w:r>
-      <w:r>
-        <w:rPr>
-          <w:rFonts w:ascii="Arial" w:hAnsi="Arial" w:cs="Arial"/>
-          <w:sz w:val="22"/>
-          <w:szCs w:val="22"/>
-        </w:rPr>
-        <w:t xml:space="preserve"> de Sistemas</w:t>
-      </w:r>
-      <w:r>
-        <w:rPr>
-          <w:rFonts w:ascii="Arial" w:hAnsi="Arial" w:cs="Arial"/>
-          <w:sz w:val="22"/>
-          <w:szCs w:val="22"/>
-        </w:rPr>
-        <w:t>, Analista Desenvolvedor</w:t>
-      </w:r>
-    </w:p>
-    <w:p>
-      <w:pPr>
-        <w:spacing w:line="360" w:lineRule="auto"/>
-        <w:rPr>
-          <w:rFonts w:ascii="Arial" w:hAnsi="Arial" w:cs="Arial"/>
-          <w:b/>
-          <w:sz w:val="22"/>
-          <w:szCs w:val="22"/>
-        </w:rPr>
-      </w:pPr>
-      <w:r>
-        <w:rPr>
-          <w:rFonts w:ascii="Arial" w:hAnsi="Arial" w:cs="Arial"/>
-          <w:b/>
-          <w:sz w:val="22"/>
-          <w:szCs w:val="22"/>
-        </w:rPr>
-        <w:t>Principais Projetos:</w:t>
+          <w:sz w:val="22"/>
+          <w:szCs w:val="22"/>
+        </w:rPr>
+        <w:t>Líder da equipe e Arquiteto responsável pelo desenvolvimento do Sistema de Licitação Eletrônica da BBM (Bolsa Brasileira de Mercadorias)</w:t>
       </w:r>
     </w:p>
     <w:p>
@@ -2437,7 +2475,143 @@
           <w:sz w:val="22"/>
           <w:szCs w:val="22"/>
         </w:rPr>
-        <w:t>Líder da equipe de desenvolvimento de piloto da Plataforma de Negócios para o Banco de Boston.</w:t>
+        <w:t>Líder da</w:t>
+      </w:r>
+      <w:r>
+        <w:rPr>
+          <w:rFonts w:ascii="Arial" w:hAnsi="Arial" w:cs="Arial"/>
+          <w:sz w:val="22"/>
+          <w:szCs w:val="22"/>
+        </w:rPr>
+        <w:t>s</w:t>
+      </w:r>
+      <w:r>
+        <w:rPr>
+          <w:rFonts w:ascii="Arial" w:hAnsi="Arial" w:cs="Arial"/>
+          <w:sz w:val="22"/>
+          <w:szCs w:val="22"/>
+        </w:rPr>
+        <w:t xml:space="preserve"> equipe</w:t>
+      </w:r>
+      <w:r>
+        <w:rPr>
+          <w:rFonts w:ascii="Arial" w:hAnsi="Arial" w:cs="Arial"/>
+          <w:sz w:val="22"/>
+          <w:szCs w:val="22"/>
+        </w:rPr>
+        <w:t>s</w:t>
+      </w:r>
+      <w:r>
+        <w:rPr>
+          <w:rFonts w:ascii="Arial" w:hAnsi="Arial" w:cs="Arial"/>
+          <w:sz w:val="22"/>
+          <w:szCs w:val="22"/>
+        </w:rPr>
+        <w:t xml:space="preserve"> responsáve</w:t>
+      </w:r>
+      <w:r>
+        <w:rPr>
+          <w:rFonts w:ascii="Arial" w:hAnsi="Arial" w:cs="Arial"/>
+          <w:sz w:val="22"/>
+          <w:szCs w:val="22"/>
+        </w:rPr>
+        <w:t>is</w:t>
+      </w:r>
+      <w:r>
+        <w:rPr>
+          <w:rFonts w:ascii="Arial" w:hAnsi="Arial" w:cs="Arial"/>
+          <w:sz w:val="22"/>
+          <w:szCs w:val="22"/>
+        </w:rPr>
+        <w:t xml:space="preserve"> pela sustentação do</w:t>
+      </w:r>
+      <w:r>
+        <w:rPr>
+          <w:rFonts w:ascii="Arial" w:hAnsi="Arial" w:cs="Arial"/>
+          <w:sz w:val="22"/>
+          <w:szCs w:val="22"/>
+        </w:rPr>
+        <w:t>s</w:t>
+      </w:r>
+      <w:r>
+        <w:rPr>
+          <w:rFonts w:ascii="Arial" w:hAnsi="Arial" w:cs="Arial"/>
+          <w:sz w:val="22"/>
+          <w:szCs w:val="22"/>
+        </w:rPr>
+        <w:t xml:space="preserve"> Sistema</w:t>
+      </w:r>
+      <w:r>
+        <w:rPr>
+          <w:rFonts w:ascii="Arial" w:hAnsi="Arial" w:cs="Arial"/>
+          <w:sz w:val="22"/>
+          <w:szCs w:val="22"/>
+        </w:rPr>
+        <w:t>s</w:t>
+      </w:r>
+      <w:r>
+        <w:rPr>
+          <w:rFonts w:ascii="Arial" w:hAnsi="Arial" w:cs="Arial"/>
+          <w:sz w:val="22"/>
+          <w:szCs w:val="22"/>
+        </w:rPr>
+        <w:t xml:space="preserve"> da</w:t>
+      </w:r>
+      <w:r>
+        <w:rPr>
+          <w:rFonts w:ascii="Arial" w:hAnsi="Arial" w:cs="Arial"/>
+          <w:sz w:val="22"/>
+          <w:szCs w:val="22"/>
+        </w:rPr>
+        <w:t>s</w:t>
+      </w:r>
+      <w:r>
+        <w:rPr>
+          <w:rFonts w:ascii="Arial" w:hAnsi="Arial" w:cs="Arial"/>
+          <w:sz w:val="22"/>
+          <w:szCs w:val="22"/>
+        </w:rPr>
+        <w:t xml:space="preserve"> Câmara</w:t>
+      </w:r>
+      <w:r>
+        <w:rPr>
+          <w:rFonts w:ascii="Arial" w:hAnsi="Arial" w:cs="Arial"/>
+          <w:sz w:val="22"/>
+          <w:szCs w:val="22"/>
+        </w:rPr>
+        <w:t>s</w:t>
+      </w:r>
+      <w:r>
+        <w:rPr>
+          <w:rFonts w:ascii="Arial" w:hAnsi="Arial" w:cs="Arial"/>
+          <w:sz w:val="22"/>
+          <w:szCs w:val="22"/>
+        </w:rPr>
+        <w:t xml:space="preserve"> de </w:t>
+      </w:r>
+      <w:r>
+        <w:rPr>
+          <w:rFonts w:ascii="Arial" w:hAnsi="Arial" w:cs="Arial"/>
+          <w:sz w:val="22"/>
+          <w:szCs w:val="22"/>
+        </w:rPr>
+        <w:t xml:space="preserve">Câmbio e </w:t>
+      </w:r>
+      <w:r>
+        <w:rPr>
+          <w:rFonts w:ascii="Arial" w:hAnsi="Arial" w:cs="Arial"/>
+          <w:sz w:val="22"/>
+          <w:szCs w:val="22"/>
+        </w:rPr>
+        <w:t>Ativos</w:t>
+      </w:r>
+      <w:r>
+        <w:rPr>
+          <w:rFonts w:ascii="Arial" w:hAnsi="Arial" w:cs="Arial"/>
+          <w:sz w:val="22"/>
+          <w:szCs w:val="22"/>
+        </w:rPr>
+        <w:t>;</w:t>
       </w:r>
     </w:p>
     <w:p>
@@ -2458,42 +2632,262 @@
       <w:r>
         <w:rPr>
           <w:rFonts w:ascii="Arial" w:hAnsi="Arial" w:cs="Arial"/>
-          <w:sz w:val="22"/>
-          <w:szCs w:val="22"/>
-        </w:rPr>
-        <w:t>Líder da equipe de desenvolvimento do</w:t>
-      </w:r>
-      <w:r>
-        <w:rPr>
-          <w:rFonts w:ascii="Arial" w:hAnsi="Arial" w:cs="Arial"/>
-          <w:sz w:val="22"/>
-          <w:szCs w:val="22"/>
-        </w:rPr>
-        <w:t xml:space="preserve"> Sistema</w:t>
-      </w:r>
-      <w:r>
-        <w:rPr>
-          <w:rFonts w:ascii="Arial" w:hAnsi="Arial" w:cs="Arial"/>
-          <w:sz w:val="22"/>
-          <w:szCs w:val="22"/>
-        </w:rPr>
-        <w:t xml:space="preserve"> Internet</w:t>
-      </w:r>
-      <w:r>
-        <w:rPr>
-          <w:rFonts w:ascii="Arial" w:hAnsi="Arial" w:cs="Arial"/>
-          <w:sz w:val="22"/>
-          <w:szCs w:val="22"/>
-        </w:rPr>
-        <w:t xml:space="preserve"> de</w:t>
-      </w:r>
-      <w:r>
-        <w:rPr>
-          <w:rFonts w:ascii="Arial" w:hAnsi="Arial" w:cs="Arial"/>
-          <w:sz w:val="22"/>
-          <w:szCs w:val="22"/>
-        </w:rPr>
-        <w:t xml:space="preserve"> Fundos de Investimento do Banco Alfa.</w:t>
+          <w:bCs/>
+          <w:sz w:val="22"/>
+          <w:szCs w:val="22"/>
+        </w:rPr>
+        <w:t xml:space="preserve">Levantamento dos Requisitos, Modelagem da Arquitetura e Coordenador do desenvolvimento do Sistema da </w:t>
+      </w:r>
+      <w:r>
+        <w:rPr>
+          <w:rFonts w:ascii="Arial" w:hAnsi="Arial" w:cs="Arial"/>
+          <w:sz w:val="22"/>
+          <w:szCs w:val="22"/>
+        </w:rPr>
+        <w:t>Câmara de Câmbio no SPB (Sistema de Pagamentos Brasileiro).</w:t>
+      </w:r>
+    </w:p>
+    <w:p>
+      <w:pPr>
+        <w:spacing w:line="360" w:lineRule="auto"/>
+        <w:rPr>
+          <w:rFonts w:ascii="Arial" w:hAnsi="Arial" w:cs="Arial"/>
+          <w:sz w:val="22"/>
+          <w:szCs w:val="22"/>
+        </w:rPr>
+      </w:pPr>
+    </w:p>
+    <w:p>
+      <w:pPr>
+        <w:spacing w:line="360" w:lineRule="auto"/>
+        <w:rPr>
+          <w:rFonts w:ascii="Arial" w:hAnsi="Arial" w:cs="Arial"/>
+          <w:sz w:val="22"/>
+          <w:szCs w:val="22"/>
+        </w:rPr>
+      </w:pPr>
+      <w:r>
+        <w:rPr>
+          <w:rFonts w:ascii="Arial" w:hAnsi="Arial" w:cs="Arial"/>
+          <w:sz w:val="22"/>
+          <w:szCs w:val="22"/>
+        </w:rPr>
+        <w:t>10/1995 – 04/2006</w:t>
+      </w:r>
+      <w:r>
+        <w:rPr>
+          <w:rFonts w:ascii="Arial" w:hAnsi="Arial" w:cs="Arial"/>
+          <w:sz w:val="22"/>
+          <w:szCs w:val="22"/>
+        </w:rPr>
+        <w:tab/>
+      </w:r>
+      <w:proofErr w:type="spellStart"/>
+      <w:r>
+        <w:rPr>
+          <w:rFonts w:ascii="Arial" w:hAnsi="Arial" w:cs="Arial"/>
+          <w:b/>
+          <w:sz w:val="22"/>
+          <w:szCs w:val="22"/>
+        </w:rPr>
+        <w:t>P</w:t>
+      </w:r>
+      <w:r>
+        <w:rPr>
+          <w:rFonts w:ascii="Arial" w:hAnsi="Arial" w:cs="Arial"/>
+          <w:b/>
+          <w:sz w:val="22"/>
+          <w:szCs w:val="22"/>
+        </w:rPr>
+        <w:t>andata</w:t>
+      </w:r>
+      <w:proofErr w:type="spellEnd"/>
+      <w:r>
+        <w:rPr>
+          <w:rFonts w:ascii="Arial" w:hAnsi="Arial" w:cs="Arial"/>
+          <w:b/>
+          <w:sz w:val="22"/>
+          <w:szCs w:val="22"/>
+        </w:rPr>
+        <w:t xml:space="preserve"> I</w:t>
+      </w:r>
+      <w:r>
+        <w:rPr>
+          <w:rFonts w:ascii="Arial" w:hAnsi="Arial" w:cs="Arial"/>
+          <w:b/>
+          <w:sz w:val="22"/>
+          <w:szCs w:val="22"/>
+        </w:rPr>
+        <w:t xml:space="preserve">nformática </w:t>
+      </w:r>
+      <w:r>
+        <w:rPr>
+          <w:rFonts w:ascii="Arial" w:hAnsi="Arial" w:cs="Arial"/>
+          <w:b/>
+          <w:sz w:val="22"/>
+          <w:szCs w:val="22"/>
+        </w:rPr>
+        <w:t>S/C L</w:t>
+      </w:r>
+      <w:r>
+        <w:rPr>
+          <w:rFonts w:ascii="Arial" w:hAnsi="Arial" w:cs="Arial"/>
+          <w:b/>
+          <w:sz w:val="22"/>
+          <w:szCs w:val="22"/>
+        </w:rPr>
+        <w:t>tda</w:t>
+      </w:r>
+      <w:r>
+        <w:rPr>
+          <w:rFonts w:ascii="Arial" w:hAnsi="Arial" w:cs="Arial"/>
+          <w:b/>
+          <w:sz w:val="22"/>
+          <w:szCs w:val="22"/>
+        </w:rPr>
+        <w:t>.</w:t>
+      </w:r>
+    </w:p>
+    <w:p>
+      <w:pPr>
+        <w:spacing w:line="360" w:lineRule="auto"/>
+        <w:rPr>
+          <w:rFonts w:ascii="Arial" w:hAnsi="Arial" w:cs="Arial"/>
+          <w:sz w:val="22"/>
+          <w:szCs w:val="22"/>
+        </w:rPr>
+      </w:pPr>
+      <w:r>
+        <w:rPr>
+          <w:rFonts w:ascii="Arial" w:hAnsi="Arial" w:cs="Arial"/>
+          <w:b/>
+          <w:sz w:val="22"/>
+          <w:szCs w:val="22"/>
+        </w:rPr>
+        <w:t>Cargo</w:t>
+      </w:r>
+      <w:r>
+        <w:rPr>
+          <w:rFonts w:ascii="Arial" w:hAnsi="Arial" w:cs="Arial"/>
+          <w:sz w:val="22"/>
+          <w:szCs w:val="22"/>
+        </w:rPr>
+        <w:t>:</w:t>
+      </w:r>
+      <w:r>
+        <w:rPr>
+          <w:rFonts w:ascii="Arial" w:hAnsi="Arial" w:cs="Arial"/>
+          <w:sz w:val="22"/>
+          <w:szCs w:val="22"/>
+        </w:rPr>
+        <w:tab/>
+        <w:t xml:space="preserve"> Analista de Sistemas Sr</w:t>
+      </w:r>
+    </w:p>
+    <w:p>
+      <w:pPr>
+        <w:spacing w:line="360" w:lineRule="auto"/>
+        <w:rPr>
+          <w:rFonts w:ascii="Arial" w:hAnsi="Arial" w:cs="Arial"/>
+          <w:sz w:val="22"/>
+          <w:szCs w:val="22"/>
+        </w:rPr>
+      </w:pPr>
+      <w:r>
+        <w:rPr>
+          <w:rFonts w:ascii="Arial" w:hAnsi="Arial" w:cs="Arial"/>
+          <w:b/>
+          <w:sz w:val="22"/>
+          <w:szCs w:val="22"/>
+        </w:rPr>
+        <w:t>F</w:t>
+      </w:r>
+      <w:r>
+        <w:rPr>
+          <w:rFonts w:ascii="Arial" w:hAnsi="Arial" w:cs="Arial"/>
+          <w:b/>
+          <w:sz w:val="22"/>
+          <w:szCs w:val="22"/>
+        </w:rPr>
+        <w:t>unção</w:t>
+      </w:r>
+      <w:r>
+        <w:rPr>
+          <w:rFonts w:ascii="Arial" w:hAnsi="Arial" w:cs="Arial"/>
+          <w:sz w:val="22"/>
+          <w:szCs w:val="22"/>
+        </w:rPr>
+        <w:t xml:space="preserve">: </w:t>
+      </w:r>
+      <w:r>
+        <w:rPr>
+          <w:rFonts w:ascii="Arial" w:hAnsi="Arial" w:cs="Arial"/>
+          <w:sz w:val="22"/>
+          <w:szCs w:val="22"/>
+        </w:rPr>
+        <w:t xml:space="preserve">Líder Técnico, </w:t>
+      </w:r>
+      <w:r>
+        <w:rPr>
+          <w:rFonts w:ascii="Arial" w:hAnsi="Arial" w:cs="Arial"/>
+          <w:sz w:val="22"/>
+          <w:szCs w:val="22"/>
+        </w:rPr>
+        <w:t>Arquiteto</w:t>
+      </w:r>
+      <w:r>
+        <w:rPr>
+          <w:rFonts w:ascii="Arial" w:hAnsi="Arial" w:cs="Arial"/>
+          <w:sz w:val="22"/>
+          <w:szCs w:val="22"/>
+        </w:rPr>
+        <w:t>, Analista e Desenvolvedor</w:t>
+      </w:r>
+      <w:r>
+        <w:rPr>
+          <w:rFonts w:ascii="Arial" w:hAnsi="Arial" w:cs="Arial"/>
+          <w:sz w:val="22"/>
+          <w:szCs w:val="22"/>
+        </w:rPr>
+        <w:t xml:space="preserve"> de Sistemas</w:t>
+      </w:r>
+    </w:p>
+    <w:p>
+      <w:pPr>
+        <w:spacing w:line="360" w:lineRule="auto"/>
+        <w:rPr>
+          <w:rFonts w:ascii="Arial" w:hAnsi="Arial" w:cs="Arial"/>
+          <w:b/>
+          <w:sz w:val="22"/>
+          <w:szCs w:val="22"/>
+        </w:rPr>
+      </w:pPr>
+      <w:r>
+        <w:rPr>
+          <w:rFonts w:ascii="Arial" w:hAnsi="Arial" w:cs="Arial"/>
+          <w:b/>
+          <w:sz w:val="22"/>
+          <w:szCs w:val="22"/>
+        </w:rPr>
+        <w:t>Principais Projetos</w:t>
+      </w:r>
+      <w:r>
+        <w:rPr>
+          <w:rFonts w:ascii="Arial" w:hAnsi="Arial" w:cs="Arial"/>
+          <w:b/>
+          <w:sz w:val="22"/>
+          <w:szCs w:val="22"/>
+        </w:rPr>
+        <w:t xml:space="preserve"> e Responsabilidades</w:t>
+      </w:r>
+      <w:r>
+        <w:rPr>
+          <w:rFonts w:ascii="Arial" w:hAnsi="Arial" w:cs="Arial"/>
+          <w:b/>
+          <w:sz w:val="22"/>
+          <w:szCs w:val="22"/>
+        </w:rPr>
+        <w:t>:</w:t>
       </w:r>
     </w:p>
     <w:p>
@@ -2517,7 +2911,123 @@
           <w:sz w:val="22"/>
           <w:szCs w:val="22"/>
         </w:rPr>
-        <w:t>Líder da equipe de desenvolvimento do Internet Banking e Call-Center do Banco Tribanco.</w:t>
+        <w:t>Líder da equipe de desenvolvimento de piloto da Plataforma de Negócios para o Banco de Boston.</w:t>
+      </w:r>
+    </w:p>
+    <w:p>
+      <w:pPr>
+        <w:numPr>
+          <w:ilvl w:val="0"/>
+          <w:numId w:val="11"/>
+        </w:numPr>
+        <w:spacing w:line="360" w:lineRule="auto"/>
+        <w:jc w:val="both"/>
+        <w:rPr>
+          <w:rFonts w:ascii="Arial" w:hAnsi="Arial" w:cs="Arial"/>
+          <w:b/>
+          <w:sz w:val="22"/>
+          <w:szCs w:val="22"/>
+        </w:rPr>
+      </w:pPr>
+      <w:r>
+        <w:rPr>
+          <w:rFonts w:ascii="Arial" w:hAnsi="Arial" w:cs="Arial"/>
+          <w:sz w:val="22"/>
+          <w:szCs w:val="22"/>
+        </w:rPr>
+        <w:t>Líder da equipe de desenvolvimento do</w:t>
+      </w:r>
+      <w:r>
+        <w:rPr>
+          <w:rFonts w:ascii="Arial" w:hAnsi="Arial" w:cs="Arial"/>
+          <w:sz w:val="22"/>
+          <w:szCs w:val="22"/>
+        </w:rPr>
+        <w:t xml:space="preserve"> Sistema</w:t>
+      </w:r>
+      <w:r>
+        <w:rPr>
+          <w:rFonts w:ascii="Arial" w:hAnsi="Arial" w:cs="Arial"/>
+          <w:sz w:val="22"/>
+          <w:szCs w:val="22"/>
+        </w:rPr>
+        <w:t xml:space="preserve"> Internet</w:t>
+      </w:r>
+      <w:r>
+        <w:rPr>
+          <w:rFonts w:ascii="Arial" w:hAnsi="Arial" w:cs="Arial"/>
+          <w:sz w:val="22"/>
+          <w:szCs w:val="22"/>
+        </w:rPr>
+        <w:t xml:space="preserve"> de</w:t>
+      </w:r>
+      <w:r>
+        <w:rPr>
+          <w:rFonts w:ascii="Arial" w:hAnsi="Arial" w:cs="Arial"/>
+          <w:sz w:val="22"/>
+          <w:szCs w:val="22"/>
+        </w:rPr>
+        <w:t xml:space="preserve"> Fundos de Investimento do Banco Alfa.</w:t>
+      </w:r>
+    </w:p>
+    <w:p>
+      <w:pPr>
+        <w:numPr>
+          <w:ilvl w:val="0"/>
+          <w:numId w:val="11"/>
+        </w:numPr>
+        <w:spacing w:line="360" w:lineRule="auto"/>
+        <w:jc w:val="both"/>
+        <w:rPr>
+          <w:rFonts w:ascii="Arial" w:hAnsi="Arial" w:cs="Arial"/>
+          <w:b/>
+          <w:sz w:val="22"/>
+          <w:szCs w:val="22"/>
+        </w:rPr>
+      </w:pPr>
+      <w:r>
+        <w:rPr>
+          <w:rFonts w:ascii="Arial" w:hAnsi="Arial" w:cs="Arial"/>
+          <w:sz w:val="22"/>
+          <w:szCs w:val="22"/>
+        </w:rPr>
+        <w:t xml:space="preserve">Líder da equipe de desenvolvimento do Internet Banking e </w:t>
+      </w:r>
+      <w:proofErr w:type="spellStart"/>
+      <w:r>
+        <w:rPr>
+          <w:rFonts w:ascii="Arial" w:hAnsi="Arial" w:cs="Arial"/>
+          <w:sz w:val="22"/>
+          <w:szCs w:val="22"/>
+        </w:rPr>
+        <w:t>Call</w:t>
+      </w:r>
+      <w:proofErr w:type="spellEnd"/>
+      <w:r>
+        <w:rPr>
+          <w:rFonts w:ascii="Arial" w:hAnsi="Arial" w:cs="Arial"/>
+          <w:sz w:val="22"/>
+          <w:szCs w:val="22"/>
+        </w:rPr>
+        <w:t xml:space="preserve">-Center do Banco </w:t>
+      </w:r>
+      <w:proofErr w:type="spellStart"/>
+      <w:r>
+        <w:rPr>
+          <w:rFonts w:ascii="Arial" w:hAnsi="Arial" w:cs="Arial"/>
+          <w:sz w:val="22"/>
+          <w:szCs w:val="22"/>
+        </w:rPr>
+        <w:t>Tribanco</w:t>
+      </w:r>
+      <w:proofErr w:type="spellEnd"/>
+      <w:r>
+        <w:rPr>
+          <w:rFonts w:ascii="Arial" w:hAnsi="Arial" w:cs="Arial"/>
+          <w:sz w:val="22"/>
+          <w:szCs w:val="22"/>
+        </w:rPr>
+        <w:t>.</w:t>
       </w:r>
     </w:p>
     <w:p>
@@ -3600,22 +4110,22 @@
       </w:rPr>
     </w:lvl>
   </w:abstractNum>
-  <w:num w:numId="1" w16cid:durableId="753817995">
+  <w:num w:numId="1" w16cid:durableId="1730034049">
     <w:abstractNumId w:val="11"/>
   </w:num>
-  <w:num w:numId="2" w16cid:durableId="1625692545">
+  <w:num w:numId="2" w16cid:durableId="101923820">
     <w:abstractNumId w:val="9"/>
   </w:num>
-  <w:num w:numId="3" w16cid:durableId="220020995">
+  <w:num w:numId="3" w16cid:durableId="1368218691">
     <w:abstractNumId w:val="4"/>
   </w:num>
-  <w:num w:numId="4" w16cid:durableId="1499030844">
+  <w:num w:numId="4" w16cid:durableId="860245095">
     <w:abstractNumId w:val="10"/>
   </w:num>
-  <w:num w:numId="5" w16cid:durableId="89738477">
+  <w:num w:numId="5" w16cid:durableId="1100026444">
     <w:abstractNumId w:val="12"/>
   </w:num>
-  <w:num w:numId="6" w16cid:durableId="1412462540">
+  <w:num w:numId="6" w16cid:durableId="1322780344">
     <w:abstractNumId w:val="0"/>
     <w:lvlOverride w:ilvl="0">
       <w:lvl w:ilvl="0">
@@ -3633,25 +4143,25 @@
       </w:lvl>
     </w:lvlOverride>
   </w:num>
-  <w:num w:numId="7" w16cid:durableId="783690307">
+  <w:num w:numId="7" w16cid:durableId="1462263256">
     <w:abstractNumId w:val="7"/>
   </w:num>
-  <w:num w:numId="8" w16cid:durableId="183909099">
+  <w:num w:numId="8" w16cid:durableId="2141801392">
     <w:abstractNumId w:val="8"/>
   </w:num>
-  <w:num w:numId="9" w16cid:durableId="414009536">
+  <w:num w:numId="9" w16cid:durableId="460614950">
     <w:abstractNumId w:val="6"/>
   </w:num>
-  <w:num w:numId="10" w16cid:durableId="1080907568">
+  <w:num w:numId="10" w16cid:durableId="1054700116">
     <w:abstractNumId w:val="1"/>
   </w:num>
-  <w:num w:numId="11" w16cid:durableId="445077327">
+  <w:num w:numId="11" w16cid:durableId="354229747">
     <w:abstractNumId w:val="2"/>
   </w:num>
-  <w:num w:numId="12" w16cid:durableId="1146046154">
+  <w:num w:numId="12" w16cid:durableId="1388914944">
     <w:abstractNumId w:val="5"/>
   </w:num>
-  <w:num w:numId="13" w16cid:durableId="82193104">
+  <w:num w:numId="13" w16cid:durableId="1552615983">
     <w:abstractNumId w:val="3"/>
   </w:num>
 </w:numbering>
@@ -3671,7 +4181,7 @@
   <w:latentStyles w:defLockedState="0" w:defUIPriority="0" w:defSemiHidden="0" w:defUnhideWhenUsed="0" w:defQFormat="0" w:count="376">
     <w:lsdException w:name="Normal" w:qFormat="1"/>
     <w:lsdException w:name="heading 1" w:qFormat="1"/>
-    <w:lsdException w:name="heading 2" w:qFormat="1"/>
+    <w:lsdException w:name="heading 2" w:semiHidden="1" w:unhideWhenUsed="1" w:qFormat="1"/>
     <w:lsdException w:name="heading 3" w:semiHidden="1" w:unhideWhenUsed="1" w:qFormat="1"/>
     <w:lsdException w:name="heading 4" w:semiHidden="1" w:unhideWhenUsed="1" w:qFormat="1"/>
     <w:lsdException w:name="heading 5" w:semiHidden="1" w:unhideWhenUsed="1" w:qFormat="1"/>
@@ -3679,11 +4189,140 @@
     <w:lsdException w:name="heading 7" w:semiHidden="1" w:unhideWhenUsed="1" w:qFormat="1"/>
     <w:lsdException w:name="heading 8" w:semiHidden="1" w:unhideWhenUsed="1" w:qFormat="1"/>
     <w:lsdException w:name="heading 9" w:semiHidden="1" w:unhideWhenUsed="1" w:qFormat="1"/>
+    <w:lsdException w:name="index 1" w:semiHidden="1" w:unhideWhenUsed="1"/>
+    <w:lsdException w:name="index 2" w:semiHidden="1" w:unhideWhenUsed="1"/>
+    <w:lsdException w:name="index 3" w:semiHidden="1" w:unhideWhenUsed="1"/>
+    <w:lsdException w:name="index 4" w:semiHidden="1" w:unhideWhenUsed="1"/>
+    <w:lsdException w:name="index 5" w:semiHidden="1" w:unhideWhenUsed="1"/>
+    <w:lsdException w:name="index 6" w:semiHidden="1" w:unhideWhenUsed="1"/>
+    <w:lsdException w:name="index 7" w:semiHidden="1" w:unhideWhenUsed="1"/>
+    <w:lsdException w:name="index 8" w:semiHidden="1" w:unhideWhenUsed="1"/>
+    <w:lsdException w:name="index 9" w:semiHidden="1" w:unhideWhenUsed="1"/>
+    <w:lsdException w:name="toc 1" w:semiHidden="1" w:unhideWhenUsed="1"/>
+    <w:lsdException w:name="toc 2" w:semiHidden="1" w:unhideWhenUsed="1"/>
+    <w:lsdException w:name="toc 3" w:semiHidden="1" w:unhideWhenUsed="1"/>
+    <w:lsdException w:name="toc 4" w:semiHidden="1" w:unhideWhenUsed="1"/>
+    <w:lsdException w:name="toc 5" w:semiHidden="1" w:unhideWhenUsed="1"/>
+    <w:lsdException w:name="toc 6" w:semiHidden="1" w:unhideWhenUsed="1"/>
+    <w:lsdException w:name="toc 7" w:semiHidden="1" w:unhideWhenUsed="1"/>
+    <w:lsdException w:name="toc 8" w:semiHidden="1" w:unhideWhenUsed="1"/>
+    <w:lsdException w:name="toc 9" w:semiHidden="1" w:unhideWhenUsed="1"/>
+    <w:lsdException w:name="Normal Indent" w:semiHidden="1" w:unhideWhenUsed="1"/>
+    <w:lsdException w:name="footnote text" w:semiHidden="1" w:unhideWhenUsed="1"/>
+    <w:lsdException w:name="annotation text" w:semiHidden="1" w:unhideWhenUsed="1"/>
+    <w:lsdException w:name="header" w:semiHidden="1" w:unhideWhenUsed="1"/>
+    <w:lsdException w:name="footer" w:semiHidden="1" w:unhideWhenUsed="1"/>
+    <w:lsdException w:name="index heading" w:semiHidden="1" w:unhideWhenUsed="1"/>
     <w:lsdException w:name="caption" w:semiHidden="1" w:unhideWhenUsed="1" w:qFormat="1"/>
+    <w:lsdException w:name="table of figures" w:semiHidden="1" w:unhideWhenUsed="1"/>
+    <w:lsdException w:name="envelope address" w:semiHidden="1" w:unhideWhenUsed="1"/>
+    <w:lsdException w:name="envelope return" w:semiHidden="1" w:unhideWhenUsed="1"/>
+    <w:lsdException w:name="footnote reference" w:semiHidden="1" w:unhideWhenUsed="1"/>
+    <w:lsdException w:name="annotation reference" w:semiHidden="1" w:unhideWhenUsed="1"/>
+    <w:lsdException w:name="line number" w:semiHidden="1" w:unhideWhenUsed="1"/>
+    <w:lsdException w:name="page number" w:semiHidden="1" w:unhideWhenUsed="1"/>
+    <w:lsdException w:name="endnote reference" w:semiHidden="1" w:unhideWhenUsed="1"/>
+    <w:lsdException w:name="endnote text" w:semiHidden="1" w:unhideWhenUsed="1"/>
+    <w:lsdException w:name="macro" w:semiHidden="1" w:unhideWhenUsed="1"/>
+    <w:lsdException w:name="toa heading" w:semiHidden="1" w:unhideWhenUsed="1"/>
+    <w:lsdException w:name="List Number" w:semiHidden="1" w:unhideWhenUsed="1"/>
+    <w:lsdException w:name="List 2" w:semiHidden="1" w:unhideWhenUsed="1"/>
+    <w:lsdException w:name="List 3" w:semiHidden="1" w:unhideWhenUsed="1"/>
+    <w:lsdException w:name="List 4" w:semiHidden="1" w:unhideWhenUsed="1"/>
+    <w:lsdException w:name="List 5" w:semiHidden="1" w:unhideWhenUsed="1"/>
+    <w:lsdException w:name="List Bullet 2" w:semiHidden="1" w:unhideWhenUsed="1"/>
+    <w:lsdException w:name="List Bullet 3" w:semiHidden="1" w:unhideWhenUsed="1"/>
+    <w:lsdException w:name="List Bullet 4" w:semiHidden="1" w:unhideWhenUsed="1"/>
+    <w:lsdException w:name="List Bullet 5" w:semiHidden="1" w:unhideWhenUsed="1"/>
+    <w:lsdException w:name="List Number 2" w:semiHidden="1" w:unhideWhenUsed="1"/>
+    <w:lsdException w:name="List Number 3" w:semiHidden="1" w:unhideWhenUsed="1"/>
+    <w:lsdException w:name="List Number 4" w:semiHidden="1" w:unhideWhenUsed="1"/>
+    <w:lsdException w:name="List Number 5" w:semiHidden="1" w:unhideWhenUsed="1"/>
     <w:lsdException w:name="Title" w:qFormat="1"/>
+    <w:lsdException w:name="Closing" w:semiHidden="1" w:unhideWhenUsed="1"/>
+    <w:lsdException w:name="Signature" w:semiHidden="1" w:unhideWhenUsed="1"/>
+    <w:lsdException w:name="Default Paragraph Font" w:semiHidden="1" w:unhideWhenUsed="1"/>
+    <w:lsdException w:name="Body Text" w:semiHidden="1" w:unhideWhenUsed="1"/>
+    <w:lsdException w:name="Body Text Indent" w:semiHidden="1" w:unhideWhenUsed="1"/>
+    <w:lsdException w:name="List Continue" w:semiHidden="1" w:unhideWhenUsed="1"/>
+    <w:lsdException w:name="Message Header" w:semiHidden="1" w:unhideWhenUsed="1"/>
     <w:lsdException w:name="Subtitle" w:qFormat="1"/>
+    <w:lsdException w:name="Salutation" w:semiHidden="1" w:unhideWhenUsed="1"/>
+    <w:lsdException w:name="Date" w:semiHidden="1" w:unhideWhenUsed="1"/>
+    <w:lsdException w:name="Body Text First Indent" w:semiHidden="1" w:unhideWhenUsed="1"/>
+    <w:lsdException w:name="Body Text First Indent 2" w:semiHidden="1" w:unhideWhenUsed="1"/>
+    <w:lsdException w:name="Note Heading" w:semiHidden="1" w:unhideWhenUsed="1"/>
+    <w:lsdException w:name="Body Text 2" w:semiHidden="1" w:unhideWhenUsed="1"/>
+    <w:lsdException w:name="Body Text 3" w:semiHidden="1" w:unhideWhenUsed="1"/>
+    <w:lsdException w:name="Body Text Indent 2" w:semiHidden="1" w:unhideWhenUsed="1"/>
+    <w:lsdException w:name="Body Text Indent 3" w:semiHidden="1" w:unhideWhenUsed="1"/>
+    <w:lsdException w:name="Block Text" w:semiHidden="1" w:unhideWhenUsed="1"/>
+    <w:lsdException w:name="Hyperlink" w:semiHidden="1" w:unhideWhenUsed="1"/>
+    <w:lsdException w:name="FollowedHyperlink" w:semiHidden="1" w:unhideWhenUsed="1"/>
     <w:lsdException w:name="Strong" w:qFormat="1"/>
     <w:lsdException w:name="Emphasis" w:qFormat="1"/>
+    <w:lsdException w:name="Document Map" w:semiHidden="1" w:unhideWhenUsed="1"/>
+    <w:lsdException w:name="Plain Text" w:semiHidden="1" w:unhideWhenUsed="1"/>
+    <w:lsdException w:name="E-mail Signature" w:semiHidden="1" w:unhideWhenUsed="1"/>
+    <w:lsdException w:name="HTML Top of Form" w:semiHidden="1" w:unhideWhenUsed="1"/>
+    <w:lsdException w:name="HTML Bottom of Form" w:semiHidden="1" w:unhideWhenUsed="1"/>
+    <w:lsdException w:name="Normal (Web)" w:semiHidden="1" w:unhideWhenUsed="1"/>
+    <w:lsdException w:name="HTML Acronym" w:semiHidden="1" w:unhideWhenUsed="1"/>
+    <w:lsdException w:name="HTML Address" w:semiHidden="1" w:unhideWhenUsed="1"/>
+    <w:lsdException w:name="HTML Cite" w:semiHidden="1" w:unhideWhenUsed="1"/>
+    <w:lsdException w:name="HTML Code" w:semiHidden="1" w:unhideWhenUsed="1"/>
+    <w:lsdException w:name="HTML Definition" w:semiHidden="1" w:unhideWhenUsed="1"/>
+    <w:lsdException w:name="HTML Keyboard" w:semiHidden="1" w:unhideWhenUsed="1"/>
+    <w:lsdException w:name="HTML Preformatted" w:semiHidden="1" w:unhideWhenUsed="1"/>
+    <w:lsdException w:name="HTML Sample" w:semiHidden="1" w:unhideWhenUsed="1"/>
+    <w:lsdException w:name="HTML Typewriter" w:semiHidden="1" w:unhideWhenUsed="1"/>
+    <w:lsdException w:name="HTML Variable" w:semiHidden="1" w:unhideWhenUsed="1"/>
+    <w:lsdException w:name="Normal Table" w:semiHidden="1" w:unhideWhenUsed="1"/>
+    <w:lsdException w:name="annotation subject" w:semiHidden="1" w:unhideWhenUsed="1"/>
+    <w:lsdException w:name="No List" w:semiHidden="1" w:unhideWhenUsed="1"/>
+    <w:lsdException w:name="Outline List 1" w:semiHidden="1" w:unhideWhenUsed="1"/>
+    <w:lsdException w:name="Outline List 2" w:semiHidden="1" w:unhideWhenUsed="1"/>
+    <w:lsdException w:name="Outline List 3" w:semiHidden="1" w:unhideWhenUsed="1"/>
+    <w:lsdException w:name="Table Simple 1" w:semiHidden="1" w:unhideWhenUsed="1"/>
+    <w:lsdException w:name="Table Simple 2" w:semiHidden="1" w:unhideWhenUsed="1"/>
+    <w:lsdException w:name="Table Simple 3" w:semiHidden="1" w:unhideWhenUsed="1"/>
+    <w:lsdException w:name="Table Classic 1" w:semiHidden="1" w:unhideWhenUsed="1"/>
+    <w:lsdException w:name="Table Classic 2" w:semiHidden="1" w:unhideWhenUsed="1"/>
+    <w:lsdException w:name="Table Classic 3" w:semiHidden="1" w:unhideWhenUsed="1"/>
+    <w:lsdException w:name="Table Classic 4" w:semiHidden="1" w:unhideWhenUsed="1"/>
+    <w:lsdException w:name="Table Colorful 1" w:semiHidden="1" w:unhideWhenUsed="1"/>
+    <w:lsdException w:name="Table Colorful 2" w:semiHidden="1" w:unhideWhenUsed="1"/>
+    <w:lsdException w:name="Table Colorful 3" w:semiHidden="1" w:unhideWhenUsed="1"/>
+    <w:lsdException w:name="Table Columns 1" w:semiHidden="1" w:unhideWhenUsed="1"/>
+    <w:lsdException w:name="Table Columns 2" w:semiHidden="1" w:unhideWhenUsed="1"/>
+    <w:lsdException w:name="Table Columns 3" w:semiHidden="1" w:unhideWhenUsed="1"/>
+    <w:lsdException w:name="Table Columns 4" w:semiHidden="1" w:unhideWhenUsed="1"/>
+    <w:lsdException w:name="Table Columns 5" w:semiHidden="1" w:unhideWhenUsed="1"/>
+    <w:lsdException w:name="Table Grid 1" w:semiHidden="1" w:unhideWhenUsed="1"/>
+    <w:lsdException w:name="Table Grid 2" w:semiHidden="1" w:unhideWhenUsed="1"/>
+    <w:lsdException w:name="Table Grid 3" w:semiHidden="1" w:unhideWhenUsed="1"/>
+    <w:lsdException w:name="Table Grid 4" w:semiHidden="1" w:unhideWhenUsed="1"/>
+    <w:lsdException w:name="Table Grid 5" w:semiHidden="1" w:unhideWhenUsed="1"/>
+    <w:lsdException w:name="Table Grid 6" w:semiHidden="1" w:unhideWhenUsed="1"/>
+    <w:lsdException w:name="Table Grid 7" w:semiHidden="1" w:unhideWhenUsed="1"/>
+    <w:lsdException w:name="Table Grid 8" w:semiHidden="1" w:unhideWhenUsed="1"/>
+    <w:lsdException w:name="Table List 1" w:semiHidden="1" w:unhideWhenUsed="1"/>
+    <w:lsdException w:name="Table List 2" w:semiHidden="1" w:unhideWhenUsed="1"/>
+    <w:lsdException w:name="Table List 3" w:semiHidden="1" w:unhideWhenUsed="1"/>
+    <w:lsdException w:name="Table List 4" w:semiHidden="1" w:unhideWhenUsed="1"/>
+    <w:lsdException w:name="Table List 5" w:semiHidden="1" w:unhideWhenUsed="1"/>
+    <w:lsdException w:name="Table List 6" w:semiHidden="1" w:unhideWhenUsed="1"/>
+    <w:lsdException w:name="Table List 7" w:semiHidden="1" w:unhideWhenUsed="1"/>
+    <w:lsdException w:name="Table List 8" w:semiHidden="1" w:unhideWhenUsed="1"/>
+    <w:lsdException w:name="Table 3D effects 1" w:semiHidden="1" w:unhideWhenUsed="1"/>
+    <w:lsdException w:name="Table 3D effects 2" w:semiHidden="1" w:unhideWhenUsed="1"/>
+    <w:lsdException w:name="Table 3D effects 3" w:semiHidden="1" w:unhideWhenUsed="1"/>
+    <w:lsdException w:name="Table Contemporary" w:semiHidden="1" w:unhideWhenUsed="1"/>
+    <w:lsdException w:name="Table Elegant" w:semiHidden="1" w:unhideWhenUsed="1"/>
+    <w:lsdException w:name="Table Professional" w:semiHidden="1" w:unhideWhenUsed="1"/>
+    <w:lsdException w:name="Table Subtle 1" w:semiHidden="1" w:unhideWhenUsed="1"/>
+    <w:lsdException w:name="Table Subtle 2" w:semiHidden="1" w:unhideWhenUsed="1"/>
+    <w:lsdException w:name="Table Web 1" w:semiHidden="1" w:unhideWhenUsed="1"/>
     <w:lsdException w:name="Placeholder Text" w:semiHidden="1" w:uiPriority="99"/>
     <w:lsdException w:name="No Spacing" w:uiPriority="1" w:qFormat="1"/>
     <w:lsdException w:name="Light Shading" w:uiPriority="60"/>
@@ -3947,11 +4586,15 @@
   </w:style>
   <w:style w:type="character" w:default="1" w:styleId="Fontepargpadro">
     <w:name w:val="Default Paragraph Font"/>
+    <w:uiPriority w:val="1"/>
     <w:semiHidden/>
+    <w:unhideWhenUsed/>
   </w:style>
   <w:style w:type="table" w:default="1" w:styleId="Tabelanormal">
     <w:name w:val="Normal Table"/>
+    <w:uiPriority w:val="99"/>
     <w:semiHidden/>
+    <w:unhideWhenUsed/>
     <w:tblPr>
       <w:tblInd w:w="0" w:type="dxa"/>
       <w:tblCellMar>
@@ -3964,10 +4607,13 @@
   </w:style>
   <w:style w:type="numbering" w:default="1" w:styleId="Semlista">
     <w:name w:val="No List"/>
+    <w:uiPriority w:val="99"/>
     <w:semiHidden/>
+    <w:unhideWhenUsed/>
   </w:style>
   <w:style w:type="character" w:styleId="Hyperlink">
     <w:name w:val="Hyperlink"/>
+    <w:basedOn w:val="Fontepargpadro"/>
     <w:rPr>
       <w:color w:val="0000FF"/>
       <w:u w:val="single"/>
@@ -4084,13 +4730,23 @@
       <w:lang w:eastAsia="zh-CN"/>
     </w:rPr>
   </w:style>
+  <w:style w:type="character" w:styleId="Forte">
+    <w:name w:val="Strong"/>
+    <w:basedOn w:val="Fontepargpadro"/>
+    <w:qFormat/>
+    <w:rsid w:val="00CE6C6A"/>
+    <w:rPr>
+      <w:b/>
+      <w:bCs/>
+    </w:rPr>
+  </w:style>
 </w:styles>
 </file>
 
 <file path=word/theme/theme1.xml><?xml version="1.0" encoding="utf-8"?>
 <a:theme xmlns:a="http://schemas.openxmlformats.org/drawingml/2006/main" name="Tema do Office">
   <a:themeElements>
-    <a:clrScheme name="Office">
+    <a:clrScheme name="Escritório">
       <a:dk1>
         <a:sysClr val="windowText" lastClr="000000"/>
       </a:dk1>
@@ -4098,44 +4754,44 @@
         <a:sysClr val="window" lastClr="FFFFFF"/>
       </a:lt1>
       <a:dk2>
-        <a:srgbClr val="44546A"/>
+        <a:srgbClr val="1F497D"/>
       </a:dk2>
       <a:lt2>
-        <a:srgbClr val="E7E6E6"/>
+        <a:srgbClr val="EEECE1"/>
       </a:lt2>
       <a:accent1>
-        <a:srgbClr val="4472C4"/>
+        <a:srgbClr val="4F81BD"/>
       </a:accent1>
       <a:accent2>
-        <a:srgbClr val="ED7D31"/>
+        <a:srgbClr val="C0504D"/>
       </a:accent2>
       <a:accent3>
-        <a:srgbClr val="A5A5A5"/>
+        <a:srgbClr val="9BBB59"/>
       </a:accent3>
       <a:accent4>
-        <a:srgbClr val="FFC000"/>
+        <a:srgbClr val="8064A2"/>
       </a:accent4>
       <a:accent5>
-        <a:srgbClr val="5B9BD5"/>
+        <a:srgbClr val="4BACC6"/>
       </a:accent5>
       <a:accent6>
-        <a:srgbClr val="70AD47"/>
+        <a:srgbClr val="F79646"/>
       </a:accent6>
       <a:hlink>
-        <a:srgbClr val="0563C1"/>
+        <a:srgbClr val="0000FF"/>
       </a:hlink>
       <a:folHlink>
-        <a:srgbClr val="954F72"/>
+        <a:srgbClr val="800080"/>
       </a:folHlink>
     </a:clrScheme>
-    <a:fontScheme name="Office">
+    <a:fontScheme name="Escritório">
       <a:majorFont>
-        <a:latin typeface="Calibri Light" panose="020F0302020204030204"/>
+        <a:latin typeface="Cambria"/>
         <a:ea typeface=""/>
         <a:cs typeface=""/>
-        <a:font script="Jpan" typeface="游ゴシック Light"/>
+        <a:font script="Jpan" typeface="ＭＳ ゴシック"/>
         <a:font script="Hang" typeface="맑은 고딕"/>
-        <a:font script="Hans" typeface="等线 Light"/>
+        <a:font script="Hans" typeface="宋体"/>
         <a:font script="Hant" typeface="新細明體"/>
         <a:font script="Arab" typeface="Times New Roman"/>
         <a:font script="Hebr" typeface="Times New Roman"/>
@@ -4163,31 +4819,14 @@
         <a:font script="Viet" typeface="Times New Roman"/>
         <a:font script="Uigh" typeface="Microsoft Uighur"/>
         <a:font script="Geor" typeface="Sylfaen"/>
-        <a:font script="Armn" typeface="Arial"/>
-        <a:font script="Bugi" typeface="Leelawadee UI"/>
-        <a:font script="Bopo" typeface="Microsoft JhengHei"/>
-        <a:font script="Java" typeface="Javanese Text"/>
-        <a:font script="Lisu" typeface="Segoe UI"/>
-        <a:font script="Mymr" typeface="Myanmar Text"/>
-        <a:font script="Nkoo" typeface="Ebrima"/>
-        <a:font script="Olck" typeface="Nirmala UI"/>
-        <a:font script="Osma" typeface="Ebrima"/>
-        <a:font script="Phag" typeface="Phagspa"/>
-        <a:font script="Syrn" typeface="Estrangelo Edessa"/>
-        <a:font script="Syrj" typeface="Estrangelo Edessa"/>
-        <a:font script="Syre" typeface="Estrangelo Edessa"/>
-        <a:font script="Sora" typeface="Nirmala UI"/>
-        <a:font script="Tale" typeface="Microsoft Tai Le"/>
-        <a:font script="Talu" typeface="Microsoft New Tai Lue"/>
-        <a:font script="Tfng" typeface="Ebrima"/>
       </a:majorFont>
       <a:minorFont>
-        <a:latin typeface="Calibri" panose="020F0502020204030204"/>
+        <a:latin typeface="Calibri"/>
         <a:ea typeface=""/>
         <a:cs typeface=""/>
-        <a:font script="Jpan" typeface="游明朝"/>
+        <a:font script="Jpan" typeface="ＭＳ 明朝"/>
         <a:font script="Hang" typeface="맑은 고딕"/>
-        <a:font script="Hans" typeface="等线"/>
+        <a:font script="Hans" typeface="宋体"/>
         <a:font script="Hant" typeface="新細明體"/>
         <a:font script="Arab" typeface="Arial"/>
         <a:font script="Hebr" typeface="Arial"/>
@@ -4215,26 +4854,9 @@
         <a:font script="Viet" typeface="Arial"/>
         <a:font script="Uigh" typeface="Microsoft Uighur"/>
         <a:font script="Geor" typeface="Sylfaen"/>
-        <a:font script="Armn" typeface="Arial"/>
-        <a:font script="Bugi" typeface="Leelawadee UI"/>
-        <a:font script="Bopo" typeface="Microsoft JhengHei"/>
-        <a:font script="Java" typeface="Javanese Text"/>
-        <a:font script="Lisu" typeface="Segoe UI"/>
-        <a:font script="Mymr" typeface="Myanmar Text"/>
-        <a:font script="Nkoo" typeface="Ebrima"/>
-        <a:font script="Olck" typeface="Nirmala UI"/>
-        <a:font script="Osma" typeface="Ebrima"/>
-        <a:font script="Phag" typeface="Phagspa"/>
-        <a:font script="Syrn" typeface="Estrangelo Edessa"/>
-        <a:font script="Syrj" typeface="Estrangelo Edessa"/>
-        <a:font script="Syre" typeface="Estrangelo Edessa"/>
-        <a:font script="Sora" typeface="Nirmala UI"/>
-        <a:font script="Tale" typeface="Microsoft Tai Le"/>
-        <a:font script="Talu" typeface="Microsoft New Tai Lue"/>
-        <a:font script="Tfng" typeface="Ebrima"/>
       </a:minorFont>
     </a:fontScheme>
-    <a:fmtScheme name="Office">
+    <a:fmtScheme name="Escritório">
       <a:fillStyleLst>
         <a:solidFill>
           <a:schemeClr val="phClr"/>
@@ -4243,141 +4865,165 @@
           <a:gsLst>
             <a:gs pos="0">
               <a:schemeClr val="phClr">
-                <a:lumMod val="110000"/>
-                <a:satMod val="105000"/>
-                <a:tint val="67000"/>
+                <a:tint val="50000"/>
+                <a:satMod val="300000"/>
               </a:schemeClr>
             </a:gs>
-            <a:gs pos="50000">
+            <a:gs pos="35000">
               <a:schemeClr val="phClr">
-                <a:lumMod val="105000"/>
-                <a:satMod val="103000"/>
-                <a:tint val="73000"/>
+                <a:tint val="37000"/>
+                <a:satMod val="300000"/>
               </a:schemeClr>
             </a:gs>
             <a:gs pos="100000">
               <a:schemeClr val="phClr">
-                <a:lumMod val="105000"/>
-                <a:satMod val="109000"/>
-                <a:tint val="81000"/>
+                <a:tint val="15000"/>
+                <a:satMod val="350000"/>
               </a:schemeClr>
             </a:gs>
           </a:gsLst>
-          <a:lin ang="5400000" scaled="0"/>
+          <a:lin ang="16200000" scaled="1"/>
         </a:gradFill>
         <a:gradFill rotWithShape="1">
           <a:gsLst>
             <a:gs pos="0">
               <a:schemeClr val="phClr">
-                <a:satMod val="103000"/>
-                <a:lumMod val="102000"/>
-                <a:tint val="94000"/>
+                <a:shade val="51000"/>
+                <a:satMod val="130000"/>
               </a:schemeClr>
             </a:gs>
-            <a:gs pos="50000">
+            <a:gs pos="80000">
               <a:schemeClr val="phClr">
-                <a:satMod val="110000"/>
-                <a:lumMod val="100000"/>
-                <a:shade val="100000"/>
+                <a:shade val="93000"/>
+                <a:satMod val="130000"/>
               </a:schemeClr>
             </a:gs>
             <a:gs pos="100000">
               <a:schemeClr val="phClr">
-                <a:lumMod val="99000"/>
-                <a:satMod val="120000"/>
-                <a:shade val="78000"/>
+                <a:shade val="94000"/>
+                <a:satMod val="135000"/>
               </a:schemeClr>
             </a:gs>
           </a:gsLst>
-          <a:lin ang="5400000" scaled="0"/>
+          <a:lin ang="16200000" scaled="0"/>
         </a:gradFill>
       </a:fillStyleLst>
       <a:lnStyleLst>
-        <a:ln w="6350" cap="flat" cmpd="sng" algn="ctr">
+        <a:ln w="9525" cap="flat" cmpd="sng" algn="ctr">
+          <a:solidFill>
+            <a:schemeClr val="phClr">
+              <a:shade val="95000"/>
+              <a:satMod val="105000"/>
+            </a:schemeClr>
+          </a:solidFill>
+          <a:prstDash val="solid"/>
+        </a:ln>
+        <a:ln w="25400" cap="flat" cmpd="sng" algn="ctr">
           <a:solidFill>
             <a:schemeClr val="phClr"/>
           </a:solidFill>
           <a:prstDash val="solid"/>
-          <a:miter lim="800000"/>
         </a:ln>
-        <a:ln w="12700" cap="flat" cmpd="sng" algn="ctr">
+        <a:ln w="38100" cap="flat" cmpd="sng" algn="ctr">
           <a:solidFill>
             <a:schemeClr val="phClr"/>
           </a:solidFill>
           <a:prstDash val="solid"/>
-          <a:miter lim="800000"/>
-        </a:ln>
-        <a:ln w="19050" cap="flat" cmpd="sng" algn="ctr">
-          <a:solidFill>
-            <a:schemeClr val="phClr"/>
-          </a:solidFill>
-          <a:prstDash val="solid"/>
-          <a:miter lim="800000"/>
         </a:ln>
       </a:lnStyleLst>
       <a:effectStyleLst>
         <a:effectStyle>
-          <a:effectLst/>
-        </a:effectStyle>
-        <a:effectStyle>
-          <a:effectLst/>
+          <a:effectLst>
+            <a:outerShdw blurRad="40000" dist="20000" dir="5400000" rotWithShape="0">
+              <a:srgbClr val="000000">
+                <a:alpha val="38000"/>
+              </a:srgbClr>
+            </a:outerShdw>
+          </a:effectLst>
         </a:effectStyle>
         <a:effectStyle>
           <a:effectLst>
-            <a:outerShdw blurRad="57150" dist="19050" dir="5400000" algn="ctr" rotWithShape="0">
+            <a:outerShdw blurRad="40000" dist="23000" dir="5400000" rotWithShape="0">
               <a:srgbClr val="000000">
-                <a:alpha val="63000"/>
+                <a:alpha val="35000"/>
               </a:srgbClr>
             </a:outerShdw>
           </a:effectLst>
+        </a:effectStyle>
+        <a:effectStyle>
+          <a:effectLst>
+            <a:outerShdw blurRad="40000" dist="23000" dir="5400000" rotWithShape="0">
+              <a:srgbClr val="000000">
+                <a:alpha val="35000"/>
+              </a:srgbClr>
+            </a:outerShdw>
+          </a:effectLst>
+          <a:scene3d>
+            <a:camera prst="orthographicFront">
+              <a:rot lat="0" lon="0" rev="0"/>
+            </a:camera>
+            <a:lightRig rig="threePt" dir="t">
+              <a:rot lat="0" lon="0" rev="1200000"/>
+            </a:lightRig>
+          </a:scene3d>
+          <a:sp3d>
+            <a:bevelT w="63500" h="25400"/>
+          </a:sp3d>
         </a:effectStyle>
       </a:effectStyleLst>
       <a:bgFillStyleLst>
         <a:solidFill>
           <a:schemeClr val="phClr"/>
         </a:solidFill>
-        <a:solidFill>
-          <a:schemeClr val="phClr">
-            <a:tint val="95000"/>
-            <a:satMod val="170000"/>
-          </a:schemeClr>
-        </a:solidFill>
         <a:gradFill rotWithShape="1">
           <a:gsLst>
             <a:gs pos="0">
               <a:schemeClr val="phClr">
-                <a:tint val="93000"/>
-                <a:satMod val="150000"/>
-                <a:shade val="98000"/>
-                <a:lumMod val="102000"/>
+                <a:tint val="40000"/>
+                <a:satMod val="350000"/>
               </a:schemeClr>
             </a:gs>
-            <a:gs pos="50000">
+            <a:gs pos="40000">
               <a:schemeClr val="phClr">
-                <a:tint val="98000"/>
-                <a:satMod val="130000"/>
-                <a:shade val="90000"/>
-                <a:lumMod val="103000"/>
+                <a:tint val="45000"/>
+                <a:shade val="99000"/>
+                <a:satMod val="350000"/>
               </a:schemeClr>
             </a:gs>
             <a:gs pos="100000">
               <a:schemeClr val="phClr">
-                <a:shade val="63000"/>
-                <a:satMod val="120000"/>
+                <a:shade val="20000"/>
+                <a:satMod val="255000"/>
               </a:schemeClr>
             </a:gs>
           </a:gsLst>
-          <a:lin ang="5400000" scaled="0"/>
+          <a:path path="circle">
+            <a:fillToRect l="50000" t="-80000" r="50000" b="180000"/>
+          </a:path>
+        </a:gradFill>
+        <a:gradFill rotWithShape="1">
+          <a:gsLst>
+            <a:gs pos="0">
+              <a:schemeClr val="phClr">
+                <a:tint val="80000"/>
+                <a:satMod val="300000"/>
+              </a:schemeClr>
+            </a:gs>
+            <a:gs pos="100000">
+              <a:schemeClr val="phClr">
+                <a:shade val="30000"/>
+                <a:satMod val="200000"/>
+              </a:schemeClr>
+            </a:gs>
+          </a:gsLst>
+          <a:path path="circle">
+            <a:fillToRect l="50000" t="50000" r="50000" b="50000"/>
+          </a:path>
         </a:gradFill>
       </a:bgFillStyleLst>
     </a:fmtScheme>
   </a:themeElements>
   <a:objectDefaults/>
   <a:extraClrSchemeLst/>
-  <a:extLst>
-    <a:ext uri="{05A4C25C-085E-4340-85A3-A5531E510DB2}">
-      <thm15:themeFamily xmlns:thm15="http://schemas.microsoft.com/office/thememl/2012/main" name="Office Theme" id="{62F939B6-93AF-4DB8-9C6B-D6C7DFDC589F}" vid="{4A3C46E8-61CC-4603-A589-7422A47A8E4A}"/>
-    </a:ext>
-  </a:extLst>
 </a:theme>
 </file>
</xml_diff>